<commit_message>
update Design Rationale Assignment 2
</commit_message>
<xml_diff>
--- a/assignment_workings/Design Rationale Assignment 2.docx
+++ b/assignment_workings/Design Rationale Assignment 2.docx
@@ -849,7 +849,41 @@
           <w:szCs w:val="24"/>
           <w:rtl w:val="0"/>
         </w:rPr>
-        <w:t xml:space="preserve"> design principle. We now will have more flexibility in switching between / updating functionalities. Indirectly, </w:t>
+        <w:t xml:space="preserve"> design principle and also the </w:t>
+      </w:r>
+      <w:r>
+        <w:rPr>
+          <w:b w:val="1"/>
+          <w:sz w:val="24"/>
+          <w:szCs w:val="24"/>
+          <w:rtl w:val="0"/>
+        </w:rPr>
+        <w:t xml:space="preserve">Dependency Inversion Principle </w:t>
+      </w:r>
+      <w:r>
+        <w:rPr>
+          <w:sz w:val="24"/>
+          <w:szCs w:val="24"/>
+          <w:rtl w:val="0"/>
+        </w:rPr>
+        <w:t xml:space="preserve">(of </w:t>
+      </w:r>
+      <w:r>
+        <w:rPr>
+          <w:b w:val="1"/>
+          <w:sz w:val="24"/>
+          <w:szCs w:val="24"/>
+          <w:rtl w:val="0"/>
+        </w:rPr>
+        <w:t xml:space="preserve">SOLID Principle</w:t>
+      </w:r>
+      <w:r>
+        <w:rPr>
+          <w:sz w:val="24"/>
+          <w:szCs w:val="24"/>
+          <w:rtl w:val="0"/>
+        </w:rPr>
+        <w:t xml:space="preserve">). We now will have more flexibility in switching between / updating functionalities. Indirectly, </w:t>
       </w:r>
       <w:r>
         <w:rPr>
@@ -978,6 +1012,7 @@
         <w:spacing w:after="240" w:before="240" w:lineRule="auto"/>
         <w:jc w:val="both"/>
         <w:rPr>
+          <w:b w:val="1"/>
           <w:sz w:val="24"/>
           <w:szCs w:val="24"/>
         </w:rPr>
@@ -1005,7 +1040,88 @@
           <w:szCs w:val="24"/>
           <w:rtl w:val="0"/>
         </w:rPr>
-        <w:t xml:space="preserve"> of our program, since the code in each of these classes is united and focuses on performing only one common task. This makes our program easier to maintain, extend and test because we could easily locate certain functionality.</w:t>
+        <w:t xml:space="preserve"> (</w:t>
+      </w:r>
+      <w:r>
+        <w:rPr>
+          <w:b w:val="1"/>
+          <w:sz w:val="24"/>
+          <w:szCs w:val="24"/>
+          <w:rtl w:val="0"/>
+        </w:rPr>
+        <w:t xml:space="preserve">GRASP principle</w:t>
+      </w:r>
+      <w:r>
+        <w:rPr>
+          <w:sz w:val="24"/>
+          <w:szCs w:val="24"/>
+          <w:rtl w:val="0"/>
+        </w:rPr>
+        <w:t xml:space="preserve">) of our program, since the code in each of these classes is united and focuses on performing only one common task. This makes our program easier to maintain, extend and test because we could easily locate certain functionality. Classes like these also allow us to achieve the S in SOLID Principle, which is the </w:t>
+      </w:r>
+      <w:r>
+        <w:rPr>
+          <w:b w:val="1"/>
+          <w:sz w:val="24"/>
+          <w:szCs w:val="24"/>
+          <w:rtl w:val="0"/>
+        </w:rPr>
+        <w:t xml:space="preserve">Single Responsibility Principle.</w:t>
+      </w:r>
+    </w:p>
+    <w:p>
+      <w:pPr>
+        <w:spacing w:after="240" w:before="240" w:lineRule="auto"/>
+        <w:jc w:val="both"/>
+        <w:rPr>
+          <w:sz w:val="24"/>
+          <w:szCs w:val="24"/>
+        </w:rPr>
+      </w:pPr>
+      <w:r>
+        <w:rPr>
+          <w:sz w:val="24"/>
+          <w:szCs w:val="24"/>
+          <w:rtl w:val="0"/>
+        </w:rPr>
+        <w:t xml:space="preserve">Last but not least, we’ve also created a </w:t>
+      </w:r>
+      <w:hyperlink w:anchor="_cks50fw4b6i">
+        <w:r>
+          <w:rPr>
+            <w:color w:val="1155cc"/>
+            <w:sz w:val="24"/>
+            <w:szCs w:val="24"/>
+            <w:u w:val="single"/>
+            <w:rtl w:val="0"/>
+          </w:rPr>
+          <w:t xml:space="preserve">DinosaurGameMap and DinosaurLocation class</w:t>
+        </w:r>
+      </w:hyperlink>
+      <w:r>
+        <w:rPr>
+          <w:sz w:val="24"/>
+          <w:szCs w:val="24"/>
+          <w:rtl w:val="0"/>
+        </w:rPr>
+        <w:t xml:space="preserve">, which extends GameMap and Location respectively. This allows us to make extensions to the game map and location, without modifying the source code, which is the GameMap and Location class. Therefore, we followed the </w:t>
+      </w:r>
+      <w:r>
+        <w:rPr>
+          <w:b w:val="1"/>
+          <w:sz w:val="24"/>
+          <w:szCs w:val="24"/>
+          <w:rtl w:val="0"/>
+        </w:rPr>
+        <w:t xml:space="preserve">Open-Closed Principle </w:t>
+      </w:r>
+      <w:r>
+        <w:rPr>
+          <w:sz w:val="24"/>
+          <w:szCs w:val="24"/>
+          <w:rtl w:val="0"/>
+        </w:rPr>
+        <w:t xml:space="preserve">of the SOLID Principle. </w:t>
       </w:r>
     </w:p>
     <w:p>
@@ -1048,21 +1164,6 @@
         <w:spacing w:after="240" w:before="240" w:lineRule="auto"/>
         <w:jc w:val="both"/>
         <w:rPr>
-          <w:sz w:val="24"/>
-          <w:szCs w:val="24"/>
-        </w:rPr>
-      </w:pPr>
-      <w:r>
-        <w:rPr>
-          <w:rtl w:val="0"/>
-        </w:rPr>
-      </w:r>
-    </w:p>
-    <w:p>
-      <w:pPr>
-        <w:spacing w:after="240" w:before="240" w:lineRule="auto"/>
-        <w:jc w:val="both"/>
-        <w:rPr>
           <w:i w:val="1"/>
           <w:sz w:val="24"/>
           <w:szCs w:val="24"/>
@@ -1070,12 +1171,18 @@
       </w:pPr>
       <w:r>
         <w:rPr>
-          <w:i w:val="1"/>
-          <w:sz w:val="24"/>
-          <w:szCs w:val="24"/>
-          <w:rtl w:val="0"/>
-        </w:rPr>
-        <w:t xml:space="preserve">*The following are all related to the game design.*</w:t>
+          <w:b w:val="1"/>
+          <w:sz w:val="28"/>
+          <w:szCs w:val="28"/>
+          <w:u w:val="single"/>
+          <w:rtl w:val="0"/>
+        </w:rPr>
+        <w:t xml:space="preserve">Game Design:</w:t>
+      </w:r>
+      <w:r>
+        <w:rPr>
+          <w:rtl w:val="0"/>
+        </w:rPr>
       </w:r>
     </w:p>
     <w:p>
@@ -2090,6 +2197,19 @@
               <w:t xml:space="preserve">~</w:t>
             </w:r>
           </w:p>
+          <w:p>
+            <w:pPr>
+              <w:widowControl w:val="0"/>
+              <w:spacing w:line="240" w:lineRule="auto"/>
+              <w:jc w:val="center"/>
+              <w:rPr/>
+            </w:pPr>
+            <w:r>
+              <w:rPr>
+                <w:rtl w:val="0"/>
+              </w:rPr>
+            </w:r>
+          </w:p>
         </w:tc>
       </w:tr>
     </w:tbl>
@@ -2099,14 +2219,76 @@
         <w:spacing w:after="240" w:before="240" w:lineRule="auto"/>
         <w:jc w:val="both"/>
         <w:rPr>
+          <w:b w:val="1"/>
+          <w:color w:val="000000"/>
+          <w:u w:val="single"/>
+        </w:rPr>
+      </w:pPr>
+      <w:bookmarkStart w:colFirst="0" w:colLast="0" w:name="_kshl2jxebh0b" w:id="3"/>
+      <w:bookmarkEnd w:id="3"/>
+      <w:r>
+        <w:rPr>
+          <w:rtl w:val="0"/>
+        </w:rPr>
+      </w:r>
+    </w:p>
+    <w:p>
+      <w:pPr>
+        <w:pStyle w:val="Heading3"/>
+        <w:spacing w:after="240" w:before="240" w:lineRule="auto"/>
+        <w:jc w:val="both"/>
+        <w:rPr>
+          <w:b w:val="1"/>
+          <w:color w:val="000000"/>
+          <w:u w:val="single"/>
+        </w:rPr>
+      </w:pPr>
+      <w:bookmarkStart w:colFirst="0" w:colLast="0" w:name="_6hd1tsr9l5le" w:id="4"/>
+      <w:bookmarkEnd w:id="4"/>
+      <w:r>
+        <w:pict>
+          <v:rect style="width:0.0pt;height:1.5pt" o:hr="t" o:hrstd="t" o:hralign="center" fillcolor="#A0A0A0" stroked="f"/>
+        </w:pict>
+      </w:r>
+      <w:r>
+        <w:rPr>
+          <w:rtl w:val="0"/>
+        </w:rPr>
+      </w:r>
+    </w:p>
+    <w:p>
+      <w:pPr>
+        <w:pStyle w:val="Heading3"/>
+        <w:spacing w:after="240" w:before="240" w:lineRule="auto"/>
+        <w:jc w:val="both"/>
+        <w:rPr>
+          <w:b w:val="1"/>
+          <w:color w:val="000000"/>
+          <w:u w:val="single"/>
+        </w:rPr>
+      </w:pPr>
+      <w:bookmarkStart w:colFirst="0" w:colLast="0" w:name="_ck856da7fup5" w:id="5"/>
+      <w:bookmarkEnd w:id="5"/>
+      <w:r>
+        <w:rPr>
+          <w:rtl w:val="0"/>
+        </w:rPr>
+      </w:r>
+    </w:p>
+    <w:p>
+      <w:pPr>
+        <w:pStyle w:val="Heading3"/>
+        <w:spacing w:after="240" w:before="240" w:lineRule="auto"/>
+        <w:jc w:val="both"/>
+        <w:rPr>
           <w:i w:val="1"/>
           <w:color w:val="000000"/>
           <w:sz w:val="24"/>
           <w:szCs w:val="24"/>
         </w:rPr>
       </w:pPr>
-      <w:bookmarkStart w:colFirst="0" w:colLast="0" w:name="_kshl2jxebh0b" w:id="3"/>
-      <w:bookmarkEnd w:id="3"/>
+      <w:bookmarkStart w:colFirst="0" w:colLast="0" w:name="_f9bbez1e3kmi" w:id="6"/>
+      <w:bookmarkEnd w:id="6"/>
       <w:r>
         <w:rPr>
           <w:b w:val="1"/>
@@ -2129,19 +2311,16 @@
     </w:p>
     <w:p>
       <w:pPr>
-        <w:rPr>
-          <w:b w:val="1"/>
-          <w:sz w:val="24"/>
-          <w:szCs w:val="24"/>
-          <w:u w:val="single"/>
-        </w:rPr>
-      </w:pPr>
-      <w:r>
-        <w:rPr>
-          <w:b w:val="1"/>
-          <w:sz w:val="24"/>
-          <w:szCs w:val="24"/>
-          <w:u w:val="single"/>
+        <w:pStyle w:val="Heading4"/>
+        <w:rPr>
+          <w:color w:val="000000"/>
+        </w:rPr>
+      </w:pPr>
+      <w:bookmarkStart w:colFirst="0" w:colLast="0" w:name="_u90ce2co6n6n" w:id="7"/>
+      <w:bookmarkEnd w:id="7"/>
+      <w:r>
+        <w:rPr>
+          <w:color w:val="000000"/>
           <w:rtl w:val="0"/>
         </w:rPr>
         <w:t xml:space="preserve">Status Enum Class</w:t>
@@ -2237,7 +2416,7 @@
           <w:highlight w:val="white"/>
           <w:rtl w:val="0"/>
         </w:rPr>
-        <w:t xml:space="preserve">(where x is a dinosaur) and see which returns true. </w:t>
+        <w:t xml:space="preserve">(where x is a dinosaur) and see whichever returns true. </w:t>
       </w:r>
       <w:r>
         <w:rPr>
@@ -2339,7 +2518,7 @@
           <w:szCs w:val="24"/>
           <w:rtl w:val="0"/>
         </w:rPr>
-        <w:t xml:space="preserve">, which takes in an integer babyCount as input parameter (its usage shown below). As the name suggests, this method mainly handles the updates on each turn: </w:t>
+        <w:t xml:space="preserve">, which takes in an integer babyCount as input parameter (its usage shown below). As the name suggests, this method mainly handles these updates on each turn: </w:t>
       </w:r>
     </w:p>
     <w:p>
@@ -2564,8 +2743,7 @@
         <w:ind w:left="0" w:right="0" w:firstLine="0"/>
         <w:jc w:val="both"/>
         <w:rPr>
-          <w:sz w:val="24"/>
-          <w:szCs w:val="24"/>
+          <w:color w:val="000000"/>
         </w:rPr>
       </w:pPr>
       <w:r>
@@ -2593,33 +2771,6 @@
         </w:rPr>
         <w:t xml:space="preserve"> to all attributes, so that classes that inherit this class wouldn’t need to implement them once more.</w:t>
       </w:r>
-      <w:r>
-        <w:rPr>
-          <w:rtl w:val="0"/>
-        </w:rPr>
-      </w:r>
-    </w:p>
-    <w:p>
-      <w:pPr>
-        <w:keepNext w:val="0"/>
-        <w:keepLines w:val="0"/>
-        <w:widowControl w:val="1"/>
-        <w:pBdr>
-          <w:top w:space="0" w:sz="0" w:val="nil"/>
-          <w:left w:space="0" w:sz="0" w:val="nil"/>
-          <w:bottom w:space="0" w:sz="0" w:val="nil"/>
-          <w:right w:space="0" w:sz="0" w:val="nil"/>
-          <w:between w:space="0" w:sz="0" w:val="nil"/>
-        </w:pBdr>
-        <w:shd w:fill="auto" w:val="clear"/>
-        <w:spacing w:after="240" w:before="240" w:line="276" w:lineRule="auto"/>
-        <w:ind w:left="0" w:right="0" w:firstLine="0"/>
-        <w:jc w:val="both"/>
-        <w:rPr>
-          <w:sz w:val="24"/>
-          <w:szCs w:val="24"/>
-        </w:rPr>
-      </w:pPr>
       <w:r>
         <w:rPr>
           <w:rtl w:val="0"/>
@@ -2635,8 +2786,8 @@
           <w:u w:val="single"/>
         </w:rPr>
       </w:pPr>
-      <w:bookmarkStart w:colFirst="0" w:colLast="0" w:name="_htflxyx21lwg" w:id="4"/>
-      <w:bookmarkEnd w:id="4"/>
+      <w:bookmarkStart w:colFirst="0" w:colLast="0" w:name="_2955jfburbv4" w:id="8"/>
+      <w:bookmarkEnd w:id="8"/>
       <w:r>
         <w:rPr>
           <w:b w:val="1"/>
@@ -2645,6 +2796,84 @@
           <w:rtl w:val="0"/>
         </w:rPr>
         <w:t xml:space="preserve">Stegosaur, Brachiosaur, Allosaur Class </w:t>
+      </w:r>
+    </w:p>
+    <w:p>
+      <w:pPr>
+        <w:numPr>
+          <w:ilvl w:val="0"/>
+          <w:numId w:val="2"/>
+        </w:numPr>
+        <w:spacing w:after="240" w:before="240" w:lineRule="auto"/>
+        <w:ind w:left="720" w:hanging="360"/>
+        <w:jc w:val="both"/>
+        <w:rPr>
+          <w:b w:val="1"/>
+          <w:sz w:val="24"/>
+          <w:szCs w:val="24"/>
+        </w:rPr>
+      </w:pPr>
+      <w:r>
+        <w:rPr>
+          <w:b w:val="1"/>
+          <w:sz w:val="24"/>
+          <w:szCs w:val="24"/>
+          <w:u w:val="single"/>
+          <w:rtl w:val="0"/>
+        </w:rPr>
+        <w:t xml:space="preserve">Constructor</w:t>
+      </w:r>
+    </w:p>
+    <w:p>
+      <w:pPr>
+        <w:spacing w:after="240" w:before="240" w:lineRule="auto"/>
+        <w:ind w:left="0" w:firstLine="0"/>
+        <w:jc w:val="both"/>
+        <w:rPr>
+          <w:sz w:val="24"/>
+          <w:szCs w:val="24"/>
+        </w:rPr>
+      </w:pPr>
+      <w:r>
+        <w:rPr>
+          <w:sz w:val="24"/>
+          <w:szCs w:val="24"/>
+          <w:rtl w:val="0"/>
+        </w:rPr>
+        <w:t xml:space="preserve">Each of these classes’s constructor takes in an </w:t>
+      </w:r>
+      <w:hyperlink w:anchor="_u90ce2co6n6n">
+        <w:r>
+          <w:rPr>
+            <w:color w:val="1155cc"/>
+            <w:sz w:val="24"/>
+            <w:szCs w:val="24"/>
+            <w:u w:val="single"/>
+            <w:rtl w:val="0"/>
+          </w:rPr>
+          <w:t xml:space="preserve">Enum</w:t>
+        </w:r>
+      </w:hyperlink>
+      <w:r>
+        <w:rPr>
+          <w:sz w:val="24"/>
+          <w:szCs w:val="24"/>
+          <w:rtl w:val="0"/>
+        </w:rPr>
+        <w:t xml:space="preserve"> </w:t>
+      </w:r>
+      <w:r>
+        <w:rPr>
+          <w:sz w:val="24"/>
+          <w:szCs w:val="24"/>
+          <w:rtl w:val="0"/>
+        </w:rPr>
+        <w:t xml:space="preserve">as input parameter, to determine if the dinosaur instance being instantiated is an adult or a baby. All relevant attribute values (eg hit points) are initially set as the adult's initial values. Only after that would we check if the input parameter indicates that it’s a baby, we overwrite the dinosaur’s initial hit points, and also set the baby count to 1. The only exception is Allosaur class. Since Allosaurs only hatch from egg, and can’t be instantiated early in the game, therefore all its values are automatically set to baby’s initial values.</w:t>
+      </w:r>
+      <w:r>
+        <w:rPr>
+          <w:rtl w:val="0"/>
+        </w:rPr>
       </w:r>
     </w:p>
     <w:p>
@@ -2792,7 +3021,7 @@
           <w:szCs w:val="24"/>
           <w:rtl w:val="0"/>
         </w:rPr>
-        <w:t xml:space="preserve">is replaced by stegosaur/brachiosaur/allosaur. This static variable is mainly used to keep track of number of each type of dinosaur instantiated, and used to be part of the name of the dinosaur, so that each dinosaur would have a unique name,eg Stegosaur1, Allosaur3. This is also the reason why it has to be static, so that each dinosaur instance of that class would share the same amount of dinosaurCount.</w:t>
+        <w:t xml:space="preserve">is replaced by stegosaur/brachiosaur/allosaur. This static variable is mainly used to keep track of the number of each type of dinosaur instantiated, and used to be part of the name of the dinosaur, so that each dinosaur would have a unique name,eg Stegosaur1, Allosaur3. This is also the reason why it has to be static, so that each dinosaur instance of that class would share the same amount of dinosaurCount.</w:t>
       </w:r>
     </w:p>
     <w:p>
@@ -2837,7 +3066,7 @@
           <w:szCs w:val="24"/>
           <w:rtl w:val="0"/>
         </w:rPr>
-        <w:t xml:space="preserve">In each of these classes, we’ve overridden getAllowableActions method, to add suitable allowable actions for each dinosaur. All dinosaurs would be able to be fed by Player, therefore they would have a FeedAction. Only Stegosaurs can be attacked, (by Allosaurs or Player), hence Stegosaur class would also have an AttackAction allowed.</w:t>
+        <w:t xml:space="preserve">In each of these classes, we’ve overridden the getAllowableActions method, to add suitable allowable actions for each dinosaur. All dinosaurs would be able to be fed by Player, therefore they would have a FeedAction. Only Stegosaurs can be attacked, (by Allosaurs or Player), hence Stegosaur class would also have an AttackAction allowed.</w:t>
       </w:r>
     </w:p>
     <w:p>
@@ -2881,7 +3110,27 @@
           <w:szCs w:val="24"/>
           <w:rtl w:val="0"/>
         </w:rPr>
-        <w:t xml:space="preserve">Methods such as eat(), breed() mentioned in Assignment 1 are all replaced by Action classes of their own, and are returned/handled in this playTurn method.</w:t>
+        <w:t xml:space="preserve">Methods such as eat(), breed() mentioned in Assignment 1 are all replaced by </w:t>
+      </w:r>
+      <w:hyperlink w:anchor="_nxv1lpsqr6fu">
+        <w:r>
+          <w:rPr>
+            <w:color w:val="1155cc"/>
+            <w:sz w:val="24"/>
+            <w:szCs w:val="24"/>
+            <w:u w:val="single"/>
+            <w:rtl w:val="0"/>
+          </w:rPr>
+          <w:t xml:space="preserve">Action classes</w:t>
+        </w:r>
+      </w:hyperlink>
+      <w:r>
+        <w:rPr>
+          <w:sz w:val="24"/>
+          <w:szCs w:val="24"/>
+          <w:rtl w:val="0"/>
+        </w:rPr>
+        <w:t xml:space="preserve"> of their own, and are returned/handled in this playTurn method.</w:t>
       </w:r>
     </w:p>
     <w:p>
@@ -3087,7 +3336,7 @@
           <w:szCs w:val="24"/>
           <w:rtl w:val="0"/>
         </w:rPr>
-        <w:t xml:space="preserve">Also, however, dinosaurs that are unconscious can only do nothing and stay in its location; if it reaches a specific number of unconscious turns, it will die (DieAction is returned).</w:t>
+        <w:t xml:space="preserve">Also, however, dinosaurs that are unconscious can only do nothing and stay in its location, waiting to be fed by a Player. If it reaches a specific number of unconscious turns, it will die (DieAction is returned).</w:t>
       </w:r>
     </w:p>
     <w:p>
@@ -3214,700 +3463,24 @@
           <w:szCs w:val="24"/>
           <w:rtl w:val="0"/>
         </w:rPr>
-        <w:t xml:space="preserve">For Allosaurs that can attack Stegosaurs, we’ve override the Allosaur class’ </w:t>
-      </w:r>
-      <w:r>
-        <w:rPr>
-          <w:sz w:val="24"/>
-          <w:szCs w:val="24"/>
-          <w:rtl w:val="0"/>
-        </w:rPr>
-        <w:t xml:space="preserve">getIntrinsicWeapon method, to return a new IntrinsicWeapon, which deals 20 damage for an adult Allosaur, and 10 for a baby. </w:t>
-      </w:r>
-      <w:r>
-        <w:rPr>
-          <w:rtl w:val="0"/>
-        </w:rPr>
-      </w:r>
-    </w:p>
-    <w:p>
-      <w:pPr>
-        <w:spacing w:after="240" w:before="240" w:lineRule="auto"/>
-        <w:jc w:val="both"/>
-        <w:rPr>
-          <w:sz w:val="24"/>
-          <w:szCs w:val="24"/>
-        </w:rPr>
-      </w:pPr>
-      <w:r>
-        <w:pict>
-          <v:rect style="width:0.0pt;height:1.5pt" o:hr="t" o:hrstd="t" o:hralign="center" fillcolor="#A0A0A0" stroked="f"/>
-        </w:pict>
-      </w:r>
-      <w:r>
-        <w:rPr>
-          <w:rtl w:val="0"/>
-        </w:rPr>
-      </w:r>
-    </w:p>
-    <w:p>
-      <w:pPr>
-        <w:pStyle w:val="Heading3"/>
-        <w:spacing w:after="240" w:before="240" w:lineRule="auto"/>
-        <w:jc w:val="both"/>
-        <w:rPr>
-          <w:i w:val="1"/>
-          <w:color w:val="000000"/>
-          <w:sz w:val="24"/>
-          <w:szCs w:val="24"/>
-        </w:rPr>
-      </w:pPr>
-      <w:bookmarkStart w:colFirst="0" w:colLast="0" w:name="_ww2geysfh37f" w:id="5"/>
-      <w:bookmarkEnd w:id="5"/>
-      <w:r>
-        <w:rPr>
-          <w:b w:val="1"/>
-          <w:color w:val="000000"/>
-          <w:u w:val="single"/>
-          <w:rtl w:val="0"/>
-        </w:rPr>
-        <w:t xml:space="preserve">Bush, Tree, Fruit </w:t>
-      </w:r>
-      <w:r>
-        <w:rPr>
-          <w:i w:val="1"/>
-          <w:color w:val="000000"/>
-          <w:sz w:val="24"/>
-          <w:szCs w:val="24"/>
-          <w:rtl w:val="0"/>
-        </w:rPr>
-        <w:t xml:space="preserve">(ground package)</w:t>
-      </w:r>
-    </w:p>
-    <w:p>
-      <w:pPr>
-        <w:spacing w:after="240" w:before="240" w:lineRule="auto"/>
-        <w:jc w:val="both"/>
-        <w:rPr>
-          <w:sz w:val="24"/>
-          <w:szCs w:val="24"/>
-          <w:highlight w:val="white"/>
-        </w:rPr>
-      </w:pPr>
-      <w:r>
-        <w:rPr>
-          <w:sz w:val="24"/>
-          <w:szCs w:val="24"/>
-          <w:rtl w:val="0"/>
-        </w:rPr>
-        <w:t xml:space="preserve">For </w:t>
-      </w:r>
-      <w:r>
-        <w:rPr>
-          <w:b w:val="1"/>
-          <w:sz w:val="24"/>
-          <w:szCs w:val="24"/>
-          <w:rtl w:val="0"/>
-        </w:rPr>
-        <w:t xml:space="preserve">Dirt, Tree</w:t>
-      </w:r>
-      <w:r>
-        <w:rPr>
-          <w:sz w:val="24"/>
-          <w:szCs w:val="24"/>
-          <w:rtl w:val="0"/>
-        </w:rPr>
-        <w:t xml:space="preserve">, and</w:t>
-      </w:r>
-      <w:r>
-        <w:rPr>
-          <w:b w:val="1"/>
-          <w:sz w:val="24"/>
-          <w:szCs w:val="24"/>
-          <w:rtl w:val="0"/>
-        </w:rPr>
-        <w:t xml:space="preserve"> Bush </w:t>
-      </w:r>
-      <w:r>
-        <w:rPr>
-          <w:sz w:val="24"/>
-          <w:szCs w:val="24"/>
-          <w:rtl w:val="0"/>
-        </w:rPr>
-        <w:t xml:space="preserve">classes, we now added Capabilities(which is an Enumeration) to these classes. Since these capabilities are known and not going to change, an Enum class named </w:t>
-      </w:r>
-      <w:r>
-        <w:rPr>
-          <w:b w:val="1"/>
-          <w:sz w:val="24"/>
-          <w:szCs w:val="24"/>
-          <w:rtl w:val="0"/>
-        </w:rPr>
-        <w:t xml:space="preserve">Status</w:t>
-      </w:r>
-      <w:r>
-        <w:rPr>
-          <w:sz w:val="24"/>
-          <w:szCs w:val="24"/>
-          <w:rtl w:val="0"/>
-        </w:rPr>
-        <w:t xml:space="preserve"> was created to indicate the Capabilities of Ground. </w:t>
-      </w:r>
-      <w:r>
-        <w:rPr>
-          <w:sz w:val="24"/>
-          <w:szCs w:val="24"/>
-          <w:highlight w:val="white"/>
-          <w:rtl w:val="0"/>
-        </w:rPr>
-        <w:t xml:space="preserve">The Status can be divided into:</w:t>
-      </w:r>
-    </w:p>
-    <w:p>
-      <w:pPr>
-        <w:numPr>
-          <w:ilvl w:val="0"/>
-          <w:numId w:val="1"/>
-        </w:numPr>
-        <w:spacing w:after="0" w:afterAutospacing="0" w:before="240" w:lineRule="auto"/>
-        <w:ind w:left="720" w:hanging="360"/>
-        <w:jc w:val="both"/>
-        <w:rPr>
-          <w:sz w:val="24"/>
-          <w:szCs w:val="24"/>
-          <w:highlight w:val="white"/>
-        </w:rPr>
-      </w:pPr>
-      <w:r>
-        <w:rPr>
-          <w:sz w:val="24"/>
-          <w:szCs w:val="24"/>
-          <w:highlight w:val="white"/>
-          <w:rtl w:val="0"/>
-        </w:rPr>
-        <w:t xml:space="preserve">DEAD</w:t>
-        <w:tab/>
-        <w:tab/>
-        <w:t xml:space="preserve"> : unable to grow fruits</w:t>
-      </w:r>
-    </w:p>
-    <w:p>
-      <w:pPr>
-        <w:numPr>
-          <w:ilvl w:val="0"/>
-          <w:numId w:val="1"/>
-        </w:numPr>
-        <w:spacing w:after="0" w:afterAutospacing="0" w:before="0" w:beforeAutospacing="0" w:lineRule="auto"/>
-        <w:ind w:left="720" w:hanging="360"/>
-        <w:jc w:val="both"/>
-        <w:rPr>
-          <w:sz w:val="24"/>
-          <w:szCs w:val="24"/>
-          <w:highlight w:val="white"/>
-        </w:rPr>
-      </w:pPr>
-      <w:r>
-        <w:rPr>
-          <w:sz w:val="24"/>
-          <w:szCs w:val="24"/>
-          <w:highlight w:val="white"/>
-          <w:rtl w:val="0"/>
-        </w:rPr>
-        <w:t xml:space="preserve">ALIVE</w:t>
-        <w:tab/>
-        <w:tab/>
-        <w:t xml:space="preserve"> : able to grow fruits</w:t>
-      </w:r>
-    </w:p>
-    <w:p>
-      <w:pPr>
-        <w:numPr>
-          <w:ilvl w:val="0"/>
-          <w:numId w:val="1"/>
-        </w:numPr>
-        <w:spacing w:after="0" w:afterAutospacing="0" w:before="0" w:beforeAutospacing="0" w:lineRule="auto"/>
-        <w:ind w:left="720" w:hanging="360"/>
-        <w:jc w:val="both"/>
-        <w:rPr>
-          <w:sz w:val="24"/>
-          <w:szCs w:val="24"/>
-          <w:highlight w:val="white"/>
-        </w:rPr>
-      </w:pPr>
-      <w:r>
-        <w:rPr>
-          <w:sz w:val="24"/>
-          <w:szCs w:val="24"/>
-          <w:highlight w:val="white"/>
-          <w:rtl w:val="0"/>
-        </w:rPr>
-        <w:t xml:space="preserve">ON_TREE</w:t>
-        <w:tab/>
-        <w:t xml:space="preserve"> : fruits are on tree</w:t>
-      </w:r>
-    </w:p>
-    <w:p>
-      <w:pPr>
-        <w:numPr>
-          <w:ilvl w:val="0"/>
-          <w:numId w:val="1"/>
-        </w:numPr>
-        <w:spacing w:after="240" w:before="0" w:beforeAutospacing="0" w:lineRule="auto"/>
-        <w:ind w:left="720" w:hanging="360"/>
-        <w:jc w:val="both"/>
-        <w:rPr>
-          <w:sz w:val="24"/>
-          <w:szCs w:val="24"/>
-          <w:highlight w:val="white"/>
-        </w:rPr>
-      </w:pPr>
-      <w:r>
-        <w:rPr>
-          <w:sz w:val="24"/>
-          <w:szCs w:val="24"/>
-          <w:highlight w:val="white"/>
-          <w:rtl w:val="0"/>
-        </w:rPr>
-        <w:t xml:space="preserve">ON_GROUND: fruits dropped on the ground</w:t>
-      </w:r>
-      <w:r>
-        <w:rPr>
-          <w:rtl w:val="0"/>
-        </w:rPr>
-      </w:r>
-    </w:p>
-    <w:p>
-      <w:pPr>
-        <w:spacing w:after="240" w:before="240" w:lineRule="auto"/>
-        <w:jc w:val="both"/>
-        <w:rPr>
-          <w:sz w:val="24"/>
-          <w:szCs w:val="24"/>
-          <w:highlight w:val="white"/>
-        </w:rPr>
-      </w:pPr>
-      <w:r>
-        <w:rPr>
-          <w:sz w:val="24"/>
-          <w:szCs w:val="24"/>
-          <w:rtl w:val="0"/>
-        </w:rPr>
-        <w:t xml:space="preserve">Having said that, the proposed methods mentioned in Assignment 1(e.g.:hasFruitOnGround(), removeFruit() and hasFruit() methods) are removed. To illustrate, </w:t>
-      </w:r>
-      <w:r>
-        <w:rPr>
-          <w:b w:val="1"/>
-          <w:sz w:val="24"/>
-          <w:szCs w:val="24"/>
-          <w:rtl w:val="0"/>
-        </w:rPr>
-        <w:t xml:space="preserve">Dirt </w:t>
-      </w:r>
-      <w:r>
-        <w:rPr>
-          <w:sz w:val="24"/>
-          <w:szCs w:val="24"/>
-          <w:rtl w:val="0"/>
-        </w:rPr>
-        <w:t xml:space="preserve">class has a Capability of DEAD because of its inability to grow fruits, </w:t>
-      </w:r>
-      <w:r>
-        <w:rPr>
-          <w:b w:val="1"/>
-          <w:sz w:val="24"/>
-          <w:szCs w:val="24"/>
-          <w:rtl w:val="0"/>
-        </w:rPr>
-        <w:t xml:space="preserve">Tree,Bush </w:t>
-      </w:r>
-      <w:r>
-        <w:rPr>
-          <w:sz w:val="24"/>
-          <w:szCs w:val="24"/>
-          <w:rtl w:val="0"/>
-        </w:rPr>
-        <w:t xml:space="preserve">classes a Capability of ALIVE because of its ability to grow fruits. While </w:t>
-      </w:r>
-      <w:r>
-        <w:rPr>
-          <w:sz w:val="24"/>
-          <w:szCs w:val="24"/>
-          <w:highlight w:val="white"/>
-          <w:rtl w:val="0"/>
-        </w:rPr>
-        <w:t xml:space="preserve">ON_TREE is added if the fruits are grown on a tree otherwise ON_GROUND status is added to indicate fruits dropped from tree to the ground. </w:t>
-      </w:r>
-    </w:p>
-    <w:p>
-      <w:pPr>
-        <w:spacing w:after="240" w:before="240" w:lineRule="auto"/>
-        <w:jc w:val="both"/>
-        <w:rPr>
-          <w:sz w:val="24"/>
-          <w:szCs w:val="24"/>
-          <w:highlight w:val="white"/>
-        </w:rPr>
-      </w:pPr>
-      <w:r>
-        <w:rPr>
-          <w:sz w:val="24"/>
-          <w:szCs w:val="24"/>
-          <w:highlight w:val="white"/>
-          <w:rtl w:val="0"/>
-        </w:rPr>
-        <w:t xml:space="preserve">In the given assignment specification, probability of growing a bush from dirt is 1%. Our team revised to </w:t>
-      </w:r>
-      <w:r>
-        <w:rPr>
-          <w:b w:val="1"/>
-          <w:sz w:val="24"/>
-          <w:szCs w:val="24"/>
-          <w:highlight w:val="white"/>
-          <w:rtl w:val="0"/>
-        </w:rPr>
-        <w:t xml:space="preserve">0.5%.</w:t>
-      </w:r>
-      <w:r>
-        <w:rPr>
-          <w:sz w:val="24"/>
-          <w:szCs w:val="24"/>
-          <w:highlight w:val="white"/>
-          <w:rtl w:val="0"/>
-        </w:rPr>
-        <w:t xml:space="preserve"> This is because 1% is inappropriate since bushes will be growing at a very fast pace, leading to the possibility of having an imbalance game to increase. </w:t>
-      </w:r>
-    </w:p>
-    <w:p>
-      <w:pPr>
-        <w:spacing w:after="240" w:before="240" w:lineRule="auto"/>
-        <w:jc w:val="both"/>
-        <w:rPr>
-          <w:sz w:val="24"/>
-          <w:szCs w:val="24"/>
-        </w:rPr>
-      </w:pPr>
-      <w:r>
-        <w:rPr>
-          <w:sz w:val="24"/>
-          <w:szCs w:val="24"/>
-          <w:rtl w:val="0"/>
-        </w:rPr>
-        <w:t xml:space="preserve">Since some dinosaurs have limitations and are only able to eat from ground, we can simply check if the ripe fallen fruit is on ground with </w:t>
-      </w:r>
-      <w:r>
-        <w:rPr>
-          <w:b w:val="1"/>
-          <w:sz w:val="24"/>
-          <w:szCs w:val="24"/>
-          <w:rtl w:val="0"/>
-        </w:rPr>
-        <w:t xml:space="preserve">x.hasCapability(ON_GROUND)</w:t>
-      </w:r>
-      <w:r>
-        <w:rPr>
-          <w:sz w:val="24"/>
-          <w:szCs w:val="24"/>
-          <w:rtl w:val="0"/>
-        </w:rPr>
-        <w:t xml:space="preserve"> </w:t>
-      </w:r>
-      <w:r>
-        <w:rPr>
-          <w:sz w:val="24"/>
-          <w:szCs w:val="24"/>
-          <w:rtl w:val="0"/>
-        </w:rPr>
-        <w:t xml:space="preserve"> (where </w:t>
-      </w:r>
-      <w:r>
-        <w:rPr>
-          <w:b w:val="1"/>
-          <w:sz w:val="24"/>
-          <w:szCs w:val="24"/>
-          <w:rtl w:val="0"/>
-        </w:rPr>
-        <w:t xml:space="preserve">x</w:t>
-      </w:r>
-      <w:r>
-        <w:rPr>
-          <w:sz w:val="24"/>
-          <w:szCs w:val="24"/>
-          <w:rtl w:val="0"/>
-        </w:rPr>
-        <w:t xml:space="preserve"> is a Fruit instance), </w:t>
-      </w:r>
-      <w:r>
-        <w:rPr>
-          <w:sz w:val="24"/>
-          <w:szCs w:val="24"/>
-          <w:rtl w:val="0"/>
-        </w:rPr>
-        <w:t xml:space="preserve">true will be returned if it is on the ground, otherwise false. This also shows that the proposed hasFruitOnGround() method is not needed at all, reusing the available code base will tackle the problem nicely. </w:t>
-      </w:r>
-    </w:p>
-    <w:p>
-      <w:pPr>
-        <w:spacing w:after="240" w:before="240" w:lineRule="auto"/>
-        <w:jc w:val="both"/>
-        <w:rPr>
-          <w:sz w:val="24"/>
-          <w:szCs w:val="24"/>
-        </w:rPr>
-      </w:pPr>
-      <w:r>
-        <w:rPr>
-          <w:sz w:val="24"/>
-          <w:szCs w:val="24"/>
-          <w:rtl w:val="0"/>
-        </w:rPr>
-        <w:t xml:space="preserve">Besides, to check if the tree has any ripe fruits and is ready to be eaten by a dinosaur, we can check the last item in the list of items on the current ground. Consequently, we check if the item has the Capability of being ON_TREE (e.g.: </w:t>
-      </w:r>
-      <w:r>
-        <w:rPr>
-          <w:b w:val="1"/>
-          <w:sz w:val="24"/>
-          <w:szCs w:val="24"/>
-          <w:rtl w:val="0"/>
-        </w:rPr>
-        <w:t xml:space="preserve">x.hasCapability(ON_TREE)</w:t>
-      </w:r>
-      <w:r>
-        <w:rPr>
-          <w:sz w:val="24"/>
-          <w:szCs w:val="24"/>
-          <w:rtl w:val="0"/>
-        </w:rPr>
-        <w:t xml:space="preserve">). If the probability of ripe fruit falling from tree to ground is met, we can achieve this by: </w:t>
-      </w:r>
-      <w:r>
-        <w:rPr>
-          <w:b w:val="1"/>
-          <w:sz w:val="24"/>
-          <w:szCs w:val="24"/>
-          <w:rtl w:val="0"/>
-        </w:rPr>
-        <w:t xml:space="preserve">x.removeCapability(ON_TREE)</w:t>
-      </w:r>
-      <w:r>
-        <w:rPr>
-          <w:sz w:val="24"/>
-          <w:szCs w:val="24"/>
-          <w:rtl w:val="0"/>
-        </w:rPr>
-        <w:t xml:space="preserve"> and subsequently update it to on ground by: </w:t>
-      </w:r>
-      <w:r>
-        <w:rPr>
-          <w:b w:val="1"/>
-          <w:sz w:val="24"/>
-          <w:szCs w:val="24"/>
-          <w:rtl w:val="0"/>
-        </w:rPr>
-        <w:t xml:space="preserve">x.addCapability(ON_GROUND).</w:t>
-      </w:r>
-      <w:r>
-        <w:rPr>
-          <w:sz w:val="24"/>
-          <w:szCs w:val="24"/>
-          <w:rtl w:val="0"/>
-        </w:rPr>
-        <w:t xml:space="preserve"> Again, here shows that we reuse the available code in the engine and the proposed hasFruit() method is not required. </w:t>
-      </w:r>
-    </w:p>
-    <w:p>
-      <w:pPr>
-        <w:spacing w:after="240" w:before="240" w:lineRule="auto"/>
-        <w:jc w:val="both"/>
-        <w:rPr>
-          <w:b w:val="1"/>
-          <w:sz w:val="24"/>
-          <w:szCs w:val="24"/>
-        </w:rPr>
-      </w:pPr>
-      <w:r>
-        <w:rPr>
-          <w:sz w:val="24"/>
-          <w:szCs w:val="24"/>
-          <w:rtl w:val="0"/>
-        </w:rPr>
-        <w:t xml:space="preserve">Once a fruit is eaten by a dinosaur, the EatAction will handle all the required processing. Therefore, removeFruit() method that suggested in Assignment 1, is being replaced with the </w:t>
-      </w:r>
-      <w:r>
-        <w:rPr>
-          <w:b w:val="1"/>
-          <w:sz w:val="24"/>
-          <w:szCs w:val="24"/>
-          <w:rtl w:val="0"/>
-        </w:rPr>
-        <w:t xml:space="preserve">EatAction. </w:t>
-      </w:r>
-    </w:p>
-    <w:p>
-      <w:pPr>
-        <w:spacing w:after="240" w:before="240" w:lineRule="auto"/>
-        <w:jc w:val="both"/>
-        <w:rPr>
-          <w:sz w:val="24"/>
-          <w:szCs w:val="24"/>
-        </w:rPr>
-      </w:pPr>
-      <w:r>
-        <w:rPr>
-          <w:sz w:val="24"/>
-          <w:szCs w:val="24"/>
-          <w:rtl w:val="0"/>
-        </w:rPr>
-        <w:t xml:space="preserve">To handle possible actions that might happen in class Bush, similar concepts are applied. Since fruits grown from bushes will only be on ground, </w:t>
-      </w:r>
-      <w:r>
-        <w:rPr>
-          <w:b w:val="1"/>
-          <w:sz w:val="24"/>
-          <w:szCs w:val="24"/>
-          <w:rtl w:val="0"/>
-        </w:rPr>
-        <w:t xml:space="preserve">x.hasCapability(ON_GROUND) </w:t>
-      </w:r>
-      <w:r>
-        <w:rPr>
-          <w:sz w:val="24"/>
-          <w:szCs w:val="24"/>
-          <w:rtl w:val="0"/>
-        </w:rPr>
-        <w:t xml:space="preserve">will be used to validate. </w:t>
-      </w:r>
-    </w:p>
-    <w:p>
-      <w:pPr>
-        <w:spacing w:after="240" w:before="240" w:lineRule="auto"/>
-        <w:jc w:val="both"/>
-        <w:rPr>
-          <w:sz w:val="24"/>
-          <w:szCs w:val="24"/>
-        </w:rPr>
-      </w:pPr>
-      <w:r>
-        <w:rPr>
-          <w:sz w:val="24"/>
-          <w:szCs w:val="24"/>
-          <w:rtl w:val="0"/>
-        </w:rPr>
-        <w:t xml:space="preserve">Previously, our suggested solution is to use static variables named bushAlive or bushDead to check if the bush is stepped and killed by Brachiosaur. Now, our improved solution is to handle this situation directly in the </w:t>
-      </w:r>
-      <w:r>
-        <w:rPr>
-          <w:b w:val="1"/>
-          <w:sz w:val="24"/>
-          <w:szCs w:val="24"/>
-          <w:rtl w:val="0"/>
-        </w:rPr>
-        <w:t xml:space="preserve">Brachiosaur’s playTurn() method</w:t>
-      </w:r>
-      <w:r>
-        <w:rPr>
-          <w:sz w:val="24"/>
-          <w:szCs w:val="24"/>
-          <w:rtl w:val="0"/>
-        </w:rPr>
-        <w:t xml:space="preserve">. </w:t>
-      </w:r>
-    </w:p>
-    <w:p>
-      <w:pPr>
-        <w:spacing w:after="240" w:before="240" w:lineRule="auto"/>
-        <w:jc w:val="both"/>
-        <w:rPr>
-          <w:sz w:val="24"/>
-          <w:szCs w:val="24"/>
-        </w:rPr>
-      </w:pPr>
-      <w:r>
-        <w:rPr>
-          <w:rtl w:val="0"/>
-        </w:rPr>
-      </w:r>
-    </w:p>
-    <w:p>
-      <w:pPr>
-        <w:spacing w:after="240" w:before="240" w:lineRule="auto"/>
-        <w:jc w:val="both"/>
-        <w:rPr>
-          <w:sz w:val="24"/>
-          <w:szCs w:val="24"/>
-        </w:rPr>
-      </w:pPr>
-      <w:r>
-        <w:pict>
-          <v:rect style="width:0.0pt;height:1.5pt" o:hr="t" o:hrstd="t" o:hralign="center" fillcolor="#A0A0A0" stroked="f"/>
-        </w:pict>
-      </w:r>
-      <w:r>
-        <w:rPr>
-          <w:rtl w:val="0"/>
-        </w:rPr>
-      </w:r>
-    </w:p>
-    <w:p>
-      <w:pPr>
-        <w:pStyle w:val="Heading3"/>
-        <w:spacing w:after="240" w:before="240" w:lineRule="auto"/>
-        <w:jc w:val="both"/>
-        <w:rPr>
-          <w:b w:val="1"/>
-          <w:color w:val="000000"/>
-          <w:u w:val="single"/>
-        </w:rPr>
-      </w:pPr>
-      <w:bookmarkStart w:colFirst="0" w:colLast="0" w:name="_qsokyqhy26ne" w:id="6"/>
-      <w:bookmarkEnd w:id="6"/>
-      <w:r>
-        <w:rPr>
-          <w:b w:val="1"/>
-          <w:color w:val="000000"/>
-          <w:u w:val="single"/>
-          <w:rtl w:val="0"/>
-        </w:rPr>
-        <w:t xml:space="preserve">Portable Items Classes </w:t>
-      </w:r>
-      <w:r>
-        <w:rPr>
-          <w:i w:val="1"/>
-          <w:color w:val="000000"/>
-          <w:sz w:val="24"/>
-          <w:szCs w:val="24"/>
-          <w:rtl w:val="0"/>
-        </w:rPr>
-        <w:t xml:space="preserve">(portableItems package)</w:t>
-      </w:r>
-      <w:r>
-        <w:rPr>
-          <w:rtl w:val="0"/>
-        </w:rPr>
-      </w:r>
-    </w:p>
-    <w:p>
-      <w:pPr>
-        <w:pStyle w:val="Heading4"/>
-        <w:rPr>
-          <w:sz w:val="24"/>
-          <w:szCs w:val="24"/>
-        </w:rPr>
-      </w:pPr>
-      <w:bookmarkStart w:colFirst="0" w:colLast="0" w:name="_8xfy597aqvox" w:id="7"/>
-      <w:bookmarkEnd w:id="7"/>
-      <w:r>
-        <w:rPr>
-          <w:b w:val="1"/>
-          <w:color w:val="000000"/>
-          <w:u w:val="single"/>
-          <w:rtl w:val="0"/>
-        </w:rPr>
-        <w:t xml:space="preserve">Corpse Class </w:t>
-      </w:r>
-      <w:r>
-        <w:rPr>
-          <w:rtl w:val="0"/>
-        </w:rPr>
+        <w:t xml:space="preserve">For Allosaurs that can attack Stegosaurs, we’ve overridden the Allosaur class’ </w:t>
+      </w:r>
+      <w:r>
+        <w:rPr>
+          <w:b w:val="1"/>
+          <w:sz w:val="24"/>
+          <w:szCs w:val="24"/>
+          <w:rtl w:val="0"/>
+        </w:rPr>
+        <w:t xml:space="preserve">getIntrinsicWeapon </w:t>
+      </w:r>
+      <w:r>
+        <w:rPr>
+          <w:sz w:val="24"/>
+          <w:szCs w:val="24"/>
+          <w:rtl w:val="0"/>
+        </w:rPr>
+        <w:t xml:space="preserve">method, to return a new IntrinsicWeapon, which deals 20 damage for an adult Allosaur, and 10 for a baby. </w:t>
       </w:r>
     </w:p>
     <w:p>
@@ -3927,17 +3500,50 @@
         <w:ind w:left="0" w:right="0" w:firstLine="0"/>
         <w:jc w:val="both"/>
         <w:rPr>
-          <w:sz w:val="24"/>
-          <w:szCs w:val="24"/>
-        </w:rPr>
-      </w:pPr>
-      <w:r>
-        <w:rPr>
-          <w:sz w:val="24"/>
-          <w:szCs w:val="24"/>
-          <w:rtl w:val="0"/>
-        </w:rPr>
-        <w:t xml:space="preserve">When a dinosaur remains unconscious for a certain number of turns(varies for each dinosaur), it will die and turn into a corpse which is a portable item. Proposed number of turns in Assignment 1 will remain the same here for the reasons stated in Assignment 1. </w:t>
+          <w:rFonts w:ascii="Courier New" w:cs="Courier New" w:eastAsia="Courier New" w:hAnsi="Courier New"/>
+          <w:color w:val="808080"/>
+          <w:sz w:val="20"/>
+          <w:szCs w:val="20"/>
+          <w:shd w:fill="2b2b2b" w:val="clear"/>
+        </w:rPr>
+      </w:pPr>
+      <w:r>
+        <w:rPr>
+          <w:sz w:val="24"/>
+          <w:szCs w:val="24"/>
+          <w:rtl w:val="0"/>
+        </w:rPr>
+        <w:t xml:space="preserve">Besides that, in the Allosaur class we can see a </w:t>
+      </w:r>
+      <w:r>
+        <w:rPr>
+          <w:b w:val="1"/>
+          <w:sz w:val="24"/>
+          <w:szCs w:val="24"/>
+          <w:rtl w:val="0"/>
+        </w:rPr>
+        <w:t xml:space="preserve">ConcurrentHashMap</w:t>
+      </w:r>
+      <w:r>
+        <w:rPr>
+          <w:sz w:val="24"/>
+          <w:szCs w:val="24"/>
+          <w:rtl w:val="0"/>
+        </w:rPr>
+        <w:t xml:space="preserve"> of &lt;String, Integer&gt; pair. Compared to a normal HashMap, a ConcurrentHashMap </w:t>
+      </w:r>
+      <w:r>
+        <w:rPr>
+          <w:sz w:val="24"/>
+          <w:szCs w:val="24"/>
+          <w:rtl w:val="0"/>
+        </w:rPr>
+        <w:t xml:space="preserve">prevents the system from throwing a ConcurrentModificationException when we make changes to the hash map during the game. But more importantly, this hash map is used to store the name of the Stegosaur attacked by this current Allosaur, and the number of turns of cooldown, since we know that an Allosaur can’t attack the same Stegosaur in the next 20 turns after an attack. We can tell that this update has to be made on each turn, thus the update would appear in Allosaur’s playTurn method. It will check, for each Stegosaur in the hash map, if its cooldown turn =20, meaning now is the 20th turn, and if it is, remove the Stegosaur’s name from it; else, just increase the cooldown count. </w:t>
+      </w:r>
+      <w:r>
+        <w:rPr>
+          <w:rtl w:val="0"/>
+        </w:rPr>
       </w:r>
     </w:p>
     <w:p>
@@ -3967,43 +3573,7 @@
           <w:szCs w:val="24"/>
           <w:rtl w:val="0"/>
         </w:rPr>
-        <w:t xml:space="preserve">A stegosaur’s corpse is represented by a ‘)’ in the game map, a brachiosaur’s corpse is represented by a ‘(‘, lastly ‘%’ represents an Allosaur’s corpse. </w:t>
-      </w:r>
-      <w:r>
-        <w:rPr>
-          <w:rtl w:val="0"/>
-        </w:rPr>
-      </w:r>
-    </w:p>
-    <w:p>
-      <w:pPr>
-        <w:pStyle w:val="Heading4"/>
-        <w:rPr>
-          <w:b w:val="1"/>
-          <w:color w:val="000000"/>
-          <w:u w:val="single"/>
-        </w:rPr>
-      </w:pPr>
-      <w:bookmarkStart w:colFirst="0" w:colLast="0" w:name="_a2dy78cu8bw4" w:id="8"/>
-      <w:bookmarkEnd w:id="8"/>
-      <w:r>
-        <w:rPr>
-          <w:b w:val="1"/>
-          <w:color w:val="000000"/>
-          <w:u w:val="single"/>
-          <w:rtl w:val="0"/>
-        </w:rPr>
-        <w:t xml:space="preserve">Egg &amp; EggType Enum Class </w:t>
-      </w:r>
-    </w:p>
-    <w:p>
-      <w:pPr>
-        <w:rPr/>
-      </w:pPr>
-      <w:r>
-        <w:rPr>
-          <w:rtl w:val="0"/>
-        </w:rPr>
+        <w:t xml:space="preserve"> </w:t>
       </w:r>
     </w:p>
     <w:p>
@@ -4028,12 +3598,674 @@
         </w:rPr>
       </w:pPr>
       <w:r>
-        <w:rPr>
-          <w:sz w:val="24"/>
-          <w:szCs w:val="24"/>
-          <w:rtl w:val="0"/>
-        </w:rPr>
-        <w:t xml:space="preserve">In the Egg class, if it reaches a specific count, then the egg of the respective dinosaur is hatched and turned into a baby dinosaur. An appropriate message will be displayed on the console to inform the player that a dinosaur just hatched at the particular position on the game map. </w:t>
+        <w:pict>
+          <v:rect style="width:0.0pt;height:1.5pt" o:hr="t" o:hrstd="t" o:hralign="center" fillcolor="#A0A0A0" stroked="f"/>
+        </w:pict>
+      </w:r>
+      <w:r>
+        <w:rPr>
+          <w:rtl w:val="0"/>
+        </w:rPr>
+      </w:r>
+    </w:p>
+    <w:p>
+      <w:pPr>
+        <w:pStyle w:val="Heading3"/>
+        <w:spacing w:after="240" w:before="240" w:lineRule="auto"/>
+        <w:jc w:val="both"/>
+        <w:rPr>
+          <w:i w:val="1"/>
+          <w:color w:val="000000"/>
+          <w:sz w:val="24"/>
+          <w:szCs w:val="24"/>
+        </w:rPr>
+      </w:pPr>
+      <w:bookmarkStart w:colFirst="0" w:colLast="0" w:name="_ww2geysfh37f" w:id="9"/>
+      <w:bookmarkEnd w:id="9"/>
+      <w:r>
+        <w:rPr>
+          <w:b w:val="1"/>
+          <w:color w:val="000000"/>
+          <w:u w:val="single"/>
+          <w:rtl w:val="0"/>
+        </w:rPr>
+        <w:t xml:space="preserve">Bush, Tree, Fruit </w:t>
+      </w:r>
+      <w:r>
+        <w:rPr>
+          <w:i w:val="1"/>
+          <w:color w:val="000000"/>
+          <w:sz w:val="24"/>
+          <w:szCs w:val="24"/>
+          <w:rtl w:val="0"/>
+        </w:rPr>
+        <w:t xml:space="preserve">(ground package)</w:t>
+      </w:r>
+    </w:p>
+    <w:p>
+      <w:pPr>
+        <w:spacing w:after="240" w:before="240" w:lineRule="auto"/>
+        <w:jc w:val="both"/>
+        <w:rPr>
+          <w:sz w:val="24"/>
+          <w:szCs w:val="24"/>
+          <w:highlight w:val="white"/>
+        </w:rPr>
+      </w:pPr>
+      <w:r>
+        <w:rPr>
+          <w:sz w:val="24"/>
+          <w:szCs w:val="24"/>
+          <w:rtl w:val="0"/>
+        </w:rPr>
+        <w:t xml:space="preserve">For </w:t>
+      </w:r>
+      <w:r>
+        <w:rPr>
+          <w:b w:val="1"/>
+          <w:sz w:val="24"/>
+          <w:szCs w:val="24"/>
+          <w:rtl w:val="0"/>
+        </w:rPr>
+        <w:t xml:space="preserve">Dirt, Tree</w:t>
+      </w:r>
+      <w:r>
+        <w:rPr>
+          <w:sz w:val="24"/>
+          <w:szCs w:val="24"/>
+          <w:rtl w:val="0"/>
+        </w:rPr>
+        <w:t xml:space="preserve">, and</w:t>
+      </w:r>
+      <w:r>
+        <w:rPr>
+          <w:b w:val="1"/>
+          <w:sz w:val="24"/>
+          <w:szCs w:val="24"/>
+          <w:rtl w:val="0"/>
+        </w:rPr>
+        <w:t xml:space="preserve"> Bush </w:t>
+      </w:r>
+      <w:r>
+        <w:rPr>
+          <w:sz w:val="24"/>
+          <w:szCs w:val="24"/>
+          <w:rtl w:val="0"/>
+        </w:rPr>
+        <w:t xml:space="preserve">classes, we now added Capabilities(which is an Enumeration) to these classes. Since these capabilities are known and not going to change, an Enum class named </w:t>
+      </w:r>
+      <w:r>
+        <w:rPr>
+          <w:b w:val="1"/>
+          <w:sz w:val="24"/>
+          <w:szCs w:val="24"/>
+          <w:rtl w:val="0"/>
+        </w:rPr>
+        <w:t xml:space="preserve">Status</w:t>
+      </w:r>
+      <w:r>
+        <w:rPr>
+          <w:sz w:val="24"/>
+          <w:szCs w:val="24"/>
+          <w:rtl w:val="0"/>
+        </w:rPr>
+        <w:t xml:space="preserve"> was created to indicate the Capabilities of Ground. </w:t>
+      </w:r>
+      <w:r>
+        <w:rPr>
+          <w:sz w:val="24"/>
+          <w:szCs w:val="24"/>
+          <w:highlight w:val="white"/>
+          <w:rtl w:val="0"/>
+        </w:rPr>
+        <w:t xml:space="preserve">The Status can be divided into:</w:t>
+      </w:r>
+    </w:p>
+    <w:p>
+      <w:pPr>
+        <w:numPr>
+          <w:ilvl w:val="0"/>
+          <w:numId w:val="1"/>
+        </w:numPr>
+        <w:spacing w:after="0" w:afterAutospacing="0" w:before="240" w:lineRule="auto"/>
+        <w:ind w:left="720" w:hanging="360"/>
+        <w:jc w:val="both"/>
+        <w:rPr>
+          <w:sz w:val="24"/>
+          <w:szCs w:val="24"/>
+          <w:highlight w:val="white"/>
+        </w:rPr>
+      </w:pPr>
+      <w:r>
+        <w:rPr>
+          <w:sz w:val="24"/>
+          <w:szCs w:val="24"/>
+          <w:highlight w:val="white"/>
+          <w:rtl w:val="0"/>
+        </w:rPr>
+        <w:t xml:space="preserve">DEAD</w:t>
+        <w:tab/>
+        <w:tab/>
+        <w:t xml:space="preserve"> : unable to grow fruits</w:t>
+      </w:r>
+    </w:p>
+    <w:p>
+      <w:pPr>
+        <w:numPr>
+          <w:ilvl w:val="0"/>
+          <w:numId w:val="1"/>
+        </w:numPr>
+        <w:spacing w:after="0" w:afterAutospacing="0" w:before="0" w:beforeAutospacing="0" w:lineRule="auto"/>
+        <w:ind w:left="720" w:hanging="360"/>
+        <w:jc w:val="both"/>
+        <w:rPr>
+          <w:sz w:val="24"/>
+          <w:szCs w:val="24"/>
+          <w:highlight w:val="white"/>
+        </w:rPr>
+      </w:pPr>
+      <w:r>
+        <w:rPr>
+          <w:sz w:val="24"/>
+          <w:szCs w:val="24"/>
+          <w:highlight w:val="white"/>
+          <w:rtl w:val="0"/>
+        </w:rPr>
+        <w:t xml:space="preserve">ALIVE</w:t>
+        <w:tab/>
+        <w:tab/>
+        <w:t xml:space="preserve"> : able to grow fruits</w:t>
+      </w:r>
+    </w:p>
+    <w:p>
+      <w:pPr>
+        <w:numPr>
+          <w:ilvl w:val="0"/>
+          <w:numId w:val="1"/>
+        </w:numPr>
+        <w:spacing w:after="0" w:afterAutospacing="0" w:before="0" w:beforeAutospacing="0" w:lineRule="auto"/>
+        <w:ind w:left="720" w:hanging="360"/>
+        <w:jc w:val="both"/>
+        <w:rPr>
+          <w:sz w:val="24"/>
+          <w:szCs w:val="24"/>
+          <w:highlight w:val="white"/>
+        </w:rPr>
+      </w:pPr>
+      <w:r>
+        <w:rPr>
+          <w:sz w:val="24"/>
+          <w:szCs w:val="24"/>
+          <w:highlight w:val="white"/>
+          <w:rtl w:val="0"/>
+        </w:rPr>
+        <w:t xml:space="preserve">ON_TREE</w:t>
+        <w:tab/>
+        <w:t xml:space="preserve"> : fruits are on tree</w:t>
+      </w:r>
+    </w:p>
+    <w:p>
+      <w:pPr>
+        <w:numPr>
+          <w:ilvl w:val="0"/>
+          <w:numId w:val="1"/>
+        </w:numPr>
+        <w:spacing w:after="240" w:before="0" w:beforeAutospacing="0" w:lineRule="auto"/>
+        <w:ind w:left="720" w:hanging="360"/>
+        <w:jc w:val="both"/>
+        <w:rPr>
+          <w:sz w:val="24"/>
+          <w:szCs w:val="24"/>
+          <w:highlight w:val="white"/>
+        </w:rPr>
+      </w:pPr>
+      <w:r>
+        <w:rPr>
+          <w:sz w:val="24"/>
+          <w:szCs w:val="24"/>
+          <w:highlight w:val="white"/>
+          <w:rtl w:val="0"/>
+        </w:rPr>
+        <w:t xml:space="preserve">ON_GROUND: fruits dropped on the ground</w:t>
+      </w:r>
+      <w:r>
+        <w:rPr>
+          <w:rtl w:val="0"/>
+        </w:rPr>
+      </w:r>
+    </w:p>
+    <w:p>
+      <w:pPr>
+        <w:spacing w:after="240" w:before="240" w:lineRule="auto"/>
+        <w:jc w:val="both"/>
+        <w:rPr>
+          <w:sz w:val="24"/>
+          <w:szCs w:val="24"/>
+          <w:highlight w:val="white"/>
+        </w:rPr>
+      </w:pPr>
+      <w:r>
+        <w:rPr>
+          <w:sz w:val="24"/>
+          <w:szCs w:val="24"/>
+          <w:rtl w:val="0"/>
+        </w:rPr>
+        <w:t xml:space="preserve">Having said that, the proposed methods mentioned in Assignment 1(e.g.:hasFruitOnGround(), removeFruit() and hasFruit() methods) are removed. To illustrate, </w:t>
+      </w:r>
+      <w:r>
+        <w:rPr>
+          <w:b w:val="1"/>
+          <w:sz w:val="24"/>
+          <w:szCs w:val="24"/>
+          <w:rtl w:val="0"/>
+        </w:rPr>
+        <w:t xml:space="preserve">Dirt </w:t>
+      </w:r>
+      <w:r>
+        <w:rPr>
+          <w:sz w:val="24"/>
+          <w:szCs w:val="24"/>
+          <w:rtl w:val="0"/>
+        </w:rPr>
+        <w:t xml:space="preserve">class has a Capability of DEAD because of its inability to grow fruits, </w:t>
+      </w:r>
+      <w:r>
+        <w:rPr>
+          <w:b w:val="1"/>
+          <w:sz w:val="24"/>
+          <w:szCs w:val="24"/>
+          <w:rtl w:val="0"/>
+        </w:rPr>
+        <w:t xml:space="preserve">Tree,Bush </w:t>
+      </w:r>
+      <w:r>
+        <w:rPr>
+          <w:sz w:val="24"/>
+          <w:szCs w:val="24"/>
+          <w:rtl w:val="0"/>
+        </w:rPr>
+        <w:t xml:space="preserve">classes a Capability of ALIVE because of its ability to grow fruits. While </w:t>
+      </w:r>
+      <w:r>
+        <w:rPr>
+          <w:sz w:val="24"/>
+          <w:szCs w:val="24"/>
+          <w:highlight w:val="white"/>
+          <w:rtl w:val="0"/>
+        </w:rPr>
+        <w:t xml:space="preserve">ON_TREE is added if the fruits are grown on a tree otherwise ON_GROUND status is added to indicate fruits dropped from tree to the ground. </w:t>
+      </w:r>
+    </w:p>
+    <w:p>
+      <w:pPr>
+        <w:spacing w:after="240" w:before="240" w:lineRule="auto"/>
+        <w:jc w:val="both"/>
+        <w:rPr>
+          <w:sz w:val="24"/>
+          <w:szCs w:val="24"/>
+          <w:highlight w:val="white"/>
+        </w:rPr>
+      </w:pPr>
+      <w:r>
+        <w:rPr>
+          <w:sz w:val="24"/>
+          <w:szCs w:val="24"/>
+          <w:highlight w:val="white"/>
+          <w:rtl w:val="0"/>
+        </w:rPr>
+        <w:t xml:space="preserve">In the given assignment specification, probability of growing a bush from dirt is 1%. Our team revised to </w:t>
+      </w:r>
+      <w:r>
+        <w:rPr>
+          <w:b w:val="1"/>
+          <w:sz w:val="24"/>
+          <w:szCs w:val="24"/>
+          <w:highlight w:val="white"/>
+          <w:rtl w:val="0"/>
+        </w:rPr>
+        <w:t xml:space="preserve">0.5%.</w:t>
+      </w:r>
+      <w:r>
+        <w:rPr>
+          <w:sz w:val="24"/>
+          <w:szCs w:val="24"/>
+          <w:highlight w:val="white"/>
+          <w:rtl w:val="0"/>
+        </w:rPr>
+        <w:t xml:space="preserve"> This is because 1% is inappropriate since bushes will be growing at a very fast pace, leading to the possibility of having an imbalance game to increase. </w:t>
+      </w:r>
+    </w:p>
+    <w:p>
+      <w:pPr>
+        <w:spacing w:after="240" w:before="240" w:lineRule="auto"/>
+        <w:jc w:val="both"/>
+        <w:rPr>
+          <w:sz w:val="24"/>
+          <w:szCs w:val="24"/>
+        </w:rPr>
+      </w:pPr>
+      <w:r>
+        <w:rPr>
+          <w:sz w:val="24"/>
+          <w:szCs w:val="24"/>
+          <w:rtl w:val="0"/>
+        </w:rPr>
+        <w:t xml:space="preserve">Since some dinosaurs have limitations and are only able to eat from ground, we can simply check if the ripe fallen fruit is on ground with </w:t>
+      </w:r>
+      <w:r>
+        <w:rPr>
+          <w:b w:val="1"/>
+          <w:sz w:val="24"/>
+          <w:szCs w:val="24"/>
+          <w:rtl w:val="0"/>
+        </w:rPr>
+        <w:t xml:space="preserve">x.hasCapability(ON_GROUND)</w:t>
+      </w:r>
+      <w:r>
+        <w:rPr>
+          <w:sz w:val="24"/>
+          <w:szCs w:val="24"/>
+          <w:rtl w:val="0"/>
+        </w:rPr>
+        <w:t xml:space="preserve"> </w:t>
+      </w:r>
+      <w:r>
+        <w:rPr>
+          <w:sz w:val="24"/>
+          <w:szCs w:val="24"/>
+          <w:rtl w:val="0"/>
+        </w:rPr>
+        <w:t xml:space="preserve"> (where </w:t>
+      </w:r>
+      <w:r>
+        <w:rPr>
+          <w:b w:val="1"/>
+          <w:sz w:val="24"/>
+          <w:szCs w:val="24"/>
+          <w:rtl w:val="0"/>
+        </w:rPr>
+        <w:t xml:space="preserve">x</w:t>
+      </w:r>
+      <w:r>
+        <w:rPr>
+          <w:sz w:val="24"/>
+          <w:szCs w:val="24"/>
+          <w:rtl w:val="0"/>
+        </w:rPr>
+        <w:t xml:space="preserve"> is a Fruit instance), </w:t>
+      </w:r>
+      <w:r>
+        <w:rPr>
+          <w:sz w:val="24"/>
+          <w:szCs w:val="24"/>
+          <w:rtl w:val="0"/>
+        </w:rPr>
+        <w:t xml:space="preserve">true will be returned if it is on the ground, otherwise false. This also shows that the proposed hasFruitOnGround() method is not needed at all, reusing the available code base will tackle the problem nicely. </w:t>
+      </w:r>
+    </w:p>
+    <w:p>
+      <w:pPr>
+        <w:spacing w:after="240" w:before="240" w:lineRule="auto"/>
+        <w:jc w:val="both"/>
+        <w:rPr>
+          <w:sz w:val="24"/>
+          <w:szCs w:val="24"/>
+        </w:rPr>
+      </w:pPr>
+      <w:r>
+        <w:rPr>
+          <w:sz w:val="24"/>
+          <w:szCs w:val="24"/>
+          <w:rtl w:val="0"/>
+        </w:rPr>
+        <w:t xml:space="preserve">Besides, to check if the tree has any ripe fruits and is ready to be eaten by a dinosaur, we can check the last item in the list of items on the current ground. Consequently, we check if the item has the Capability of being ON_TREE (e.g.: </w:t>
+      </w:r>
+      <w:r>
+        <w:rPr>
+          <w:b w:val="1"/>
+          <w:sz w:val="24"/>
+          <w:szCs w:val="24"/>
+          <w:rtl w:val="0"/>
+        </w:rPr>
+        <w:t xml:space="preserve">x.hasCapability(ON_TREE)</w:t>
+      </w:r>
+      <w:r>
+        <w:rPr>
+          <w:sz w:val="24"/>
+          <w:szCs w:val="24"/>
+          <w:rtl w:val="0"/>
+        </w:rPr>
+        <w:t xml:space="preserve">). If the probability of ripe fruit falling from tree to ground is met, we can achieve this by: </w:t>
+      </w:r>
+      <w:r>
+        <w:rPr>
+          <w:b w:val="1"/>
+          <w:sz w:val="24"/>
+          <w:szCs w:val="24"/>
+          <w:rtl w:val="0"/>
+        </w:rPr>
+        <w:t xml:space="preserve">x.removeCapability(ON_TREE)</w:t>
+      </w:r>
+      <w:r>
+        <w:rPr>
+          <w:sz w:val="24"/>
+          <w:szCs w:val="24"/>
+          <w:rtl w:val="0"/>
+        </w:rPr>
+        <w:t xml:space="preserve"> and subsequently update it to on ground by: </w:t>
+      </w:r>
+      <w:r>
+        <w:rPr>
+          <w:b w:val="1"/>
+          <w:sz w:val="24"/>
+          <w:szCs w:val="24"/>
+          <w:rtl w:val="0"/>
+        </w:rPr>
+        <w:t xml:space="preserve">x.addCapability(ON_GROUND).</w:t>
+      </w:r>
+      <w:r>
+        <w:rPr>
+          <w:sz w:val="24"/>
+          <w:szCs w:val="24"/>
+          <w:rtl w:val="0"/>
+        </w:rPr>
+        <w:t xml:space="preserve"> Again, here shows that we reuse the available code in the engine and the proposed hasFruit() method is not required. </w:t>
+      </w:r>
+    </w:p>
+    <w:p>
+      <w:pPr>
+        <w:spacing w:after="240" w:before="240" w:lineRule="auto"/>
+        <w:jc w:val="both"/>
+        <w:rPr>
+          <w:b w:val="1"/>
+          <w:sz w:val="24"/>
+          <w:szCs w:val="24"/>
+        </w:rPr>
+      </w:pPr>
+      <w:r>
+        <w:rPr>
+          <w:sz w:val="24"/>
+          <w:szCs w:val="24"/>
+          <w:rtl w:val="0"/>
+        </w:rPr>
+        <w:t xml:space="preserve">Once a fruit is eaten by a dinosaur, the EatAction will handle all the required processing. Therefore, removeFruit() method that suggested in Assignment 1, is being replaced with the </w:t>
+      </w:r>
+      <w:r>
+        <w:rPr>
+          <w:b w:val="1"/>
+          <w:sz w:val="24"/>
+          <w:szCs w:val="24"/>
+          <w:rtl w:val="0"/>
+        </w:rPr>
+        <w:t xml:space="preserve">EatAction. </w:t>
+      </w:r>
+    </w:p>
+    <w:p>
+      <w:pPr>
+        <w:spacing w:after="240" w:before="240" w:lineRule="auto"/>
+        <w:jc w:val="both"/>
+        <w:rPr>
+          <w:sz w:val="24"/>
+          <w:szCs w:val="24"/>
+        </w:rPr>
+      </w:pPr>
+      <w:r>
+        <w:rPr>
+          <w:sz w:val="24"/>
+          <w:szCs w:val="24"/>
+          <w:rtl w:val="0"/>
+        </w:rPr>
+        <w:t xml:space="preserve">To handle possible actions that might happen in class Bush, similar concepts are applied. Since fruits grown from bushes will only be on ground, </w:t>
+      </w:r>
+      <w:r>
+        <w:rPr>
+          <w:b w:val="1"/>
+          <w:sz w:val="24"/>
+          <w:szCs w:val="24"/>
+          <w:rtl w:val="0"/>
+        </w:rPr>
+        <w:t xml:space="preserve">x.hasCapability(ON_GROUND) </w:t>
+      </w:r>
+      <w:r>
+        <w:rPr>
+          <w:sz w:val="24"/>
+          <w:szCs w:val="24"/>
+          <w:rtl w:val="0"/>
+        </w:rPr>
+        <w:t xml:space="preserve">will be used to validate. </w:t>
+      </w:r>
+    </w:p>
+    <w:p>
+      <w:pPr>
+        <w:spacing w:after="240" w:before="240" w:lineRule="auto"/>
+        <w:jc w:val="both"/>
+        <w:rPr>
+          <w:sz w:val="24"/>
+          <w:szCs w:val="24"/>
+        </w:rPr>
+      </w:pPr>
+      <w:r>
+        <w:rPr>
+          <w:sz w:val="24"/>
+          <w:szCs w:val="24"/>
+          <w:rtl w:val="0"/>
+        </w:rPr>
+        <w:t xml:space="preserve">Previously, our suggested solution is to use static variables named bushAlive or bushDead to check if the bush is stepped and killed by Brachiosaur. Now, our improved solution is to handle this situation directly in the </w:t>
+      </w:r>
+      <w:r>
+        <w:rPr>
+          <w:b w:val="1"/>
+          <w:sz w:val="24"/>
+          <w:szCs w:val="24"/>
+          <w:rtl w:val="0"/>
+        </w:rPr>
+        <w:t xml:space="preserve">Brachiosaur’s playTurn() method</w:t>
+      </w:r>
+      <w:r>
+        <w:rPr>
+          <w:sz w:val="24"/>
+          <w:szCs w:val="24"/>
+          <w:rtl w:val="0"/>
+        </w:rPr>
+        <w:t xml:space="preserve">. </w:t>
+      </w:r>
+    </w:p>
+    <w:p>
+      <w:pPr>
+        <w:spacing w:after="240" w:before="240" w:lineRule="auto"/>
+        <w:jc w:val="both"/>
+        <w:rPr>
+          <w:sz w:val="24"/>
+          <w:szCs w:val="24"/>
+        </w:rPr>
+      </w:pPr>
+      <w:r>
+        <w:rPr>
+          <w:rtl w:val="0"/>
+        </w:rPr>
+      </w:r>
+    </w:p>
+    <w:p>
+      <w:pPr>
+        <w:spacing w:after="240" w:before="240" w:lineRule="auto"/>
+        <w:jc w:val="both"/>
+        <w:rPr>
+          <w:sz w:val="24"/>
+          <w:szCs w:val="24"/>
+        </w:rPr>
+      </w:pPr>
+      <w:r>
+        <w:pict>
+          <v:rect style="width:0.0pt;height:1.5pt" o:hr="t" o:hrstd="t" o:hralign="center" fillcolor="#A0A0A0" stroked="f"/>
+        </w:pict>
+      </w:r>
+      <w:r>
+        <w:rPr>
+          <w:rtl w:val="0"/>
+        </w:rPr>
+      </w:r>
+    </w:p>
+    <w:p>
+      <w:pPr>
+        <w:pStyle w:val="Heading3"/>
+        <w:spacing w:after="240" w:before="240" w:lineRule="auto"/>
+        <w:jc w:val="both"/>
+        <w:rPr>
+          <w:b w:val="1"/>
+          <w:color w:val="000000"/>
+          <w:u w:val="single"/>
+        </w:rPr>
+      </w:pPr>
+      <w:bookmarkStart w:colFirst="0" w:colLast="0" w:name="_qsokyqhy26ne" w:id="10"/>
+      <w:bookmarkEnd w:id="10"/>
+      <w:r>
+        <w:rPr>
+          <w:b w:val="1"/>
+          <w:color w:val="000000"/>
+          <w:u w:val="single"/>
+          <w:rtl w:val="0"/>
+        </w:rPr>
+        <w:t xml:space="preserve">Portable Items Classes </w:t>
+      </w:r>
+      <w:r>
+        <w:rPr>
+          <w:i w:val="1"/>
+          <w:color w:val="000000"/>
+          <w:sz w:val="24"/>
+          <w:szCs w:val="24"/>
+          <w:rtl w:val="0"/>
+        </w:rPr>
+        <w:t xml:space="preserve">(portableItems package)</w:t>
+      </w:r>
+      <w:r>
+        <w:rPr>
+          <w:rtl w:val="0"/>
+        </w:rPr>
+      </w:r>
+    </w:p>
+    <w:p>
+      <w:pPr>
+        <w:pStyle w:val="Heading4"/>
+        <w:rPr>
+          <w:sz w:val="24"/>
+          <w:szCs w:val="24"/>
+        </w:rPr>
+      </w:pPr>
+      <w:bookmarkStart w:colFirst="0" w:colLast="0" w:name="_8xfy597aqvox" w:id="11"/>
+      <w:bookmarkEnd w:id="11"/>
+      <w:r>
+        <w:rPr>
+          <w:b w:val="1"/>
+          <w:color w:val="000000"/>
+          <w:u w:val="single"/>
+          <w:rtl w:val="0"/>
+        </w:rPr>
+        <w:t xml:space="preserve">Corpse Class </w:t>
+      </w:r>
+      <w:r>
+        <w:rPr>
+          <w:rtl w:val="0"/>
+        </w:rPr>
       </w:r>
     </w:p>
     <w:p>
@@ -4063,6 +4295,222 @@
           <w:szCs w:val="24"/>
           <w:rtl w:val="0"/>
         </w:rPr>
+        <w:t xml:space="preserve">When a dinosaur remains unconscious for a certain number of turns(varies for each dinosaur), it will die and turn into a corpse (which is a portable item). A stegosaur’s corpse is represented by a ‘)’ in the game map, a brachiosaur’s corpse is represented by a ‘(‘, lastly ‘%’ represents an Allosaur’s corpse. </w:t>
+      </w:r>
+    </w:p>
+    <w:p>
+      <w:pPr>
+        <w:keepNext w:val="0"/>
+        <w:keepLines w:val="0"/>
+        <w:widowControl w:val="1"/>
+        <w:pBdr>
+          <w:top w:space="0" w:sz="0" w:val="nil"/>
+          <w:left w:space="0" w:sz="0" w:val="nil"/>
+          <w:bottom w:space="0" w:sz="0" w:val="nil"/>
+          <w:right w:space="0" w:sz="0" w:val="nil"/>
+          <w:between w:space="0" w:sz="0" w:val="nil"/>
+        </w:pBdr>
+        <w:shd w:fill="auto" w:val="clear"/>
+        <w:spacing w:after="240" w:before="240" w:line="276" w:lineRule="auto"/>
+        <w:ind w:left="0" w:right="0" w:firstLine="0"/>
+        <w:jc w:val="both"/>
+        <w:rPr>
+          <w:sz w:val="24"/>
+          <w:szCs w:val="24"/>
+        </w:rPr>
+      </w:pPr>
+      <w:r>
+        <w:rPr>
+          <w:sz w:val="24"/>
+          <w:szCs w:val="24"/>
+          <w:rtl w:val="0"/>
+        </w:rPr>
+        <w:t xml:space="preserve">In order to maintain a balanced ecosystem in this game, we’ve decided that </w:t>
+      </w:r>
+      <w:r>
+        <w:rPr>
+          <w:b w:val="1"/>
+          <w:sz w:val="24"/>
+          <w:szCs w:val="24"/>
+          <w:rtl w:val="0"/>
+        </w:rPr>
+        <w:t xml:space="preserve">Stegosaur corpses will remain for 20 turns, Brachiosaur corpses 25 turns, and Allosaur corpses 30 turns.</w:t>
+      </w:r>
+      <w:r>
+        <w:rPr>
+          <w:sz w:val="24"/>
+          <w:szCs w:val="24"/>
+          <w:rtl w:val="0"/>
+        </w:rPr>
+        <w:t xml:space="preserve"> </w:t>
+      </w:r>
+    </w:p>
+    <w:p>
+      <w:pPr>
+        <w:spacing w:after="240" w:before="240" w:lineRule="auto"/>
+        <w:jc w:val="both"/>
+        <w:rPr>
+          <w:sz w:val="24"/>
+          <w:szCs w:val="24"/>
+        </w:rPr>
+      </w:pPr>
+      <w:r>
+        <w:rPr>
+          <w:sz w:val="24"/>
+          <w:szCs w:val="24"/>
+          <w:rtl w:val="0"/>
+        </w:rPr>
+        <w:t xml:space="preserve">In our opinion, Stegosaur corpses should remain in the game for the shortest turns, as compared to the other two dinosaurs. This is because Stegosaurs grow fastest in the map: their eggs are laid fastest (only 10 turns needed), and they grow from baby into adult fastest as well (only 30 turns needed), as compared to the other two dinosaur types. As a result, shortening the duration of the Stegosaur corpse in the game map would prevent overly high chances for Allosaurs to find food, which indirectly prevents Allosaurs from mating and giving birth to more Allosaurs too often, thus giving an ecological balance in space. </w:t>
+      </w:r>
+    </w:p>
+    <w:p>
+      <w:pPr>
+        <w:spacing w:after="240" w:before="240" w:lineRule="auto"/>
+        <w:jc w:val="both"/>
+        <w:rPr>
+          <w:sz w:val="24"/>
+          <w:szCs w:val="24"/>
+        </w:rPr>
+      </w:pPr>
+      <w:r>
+        <w:rPr>
+          <w:sz w:val="24"/>
+          <w:szCs w:val="24"/>
+          <w:rtl w:val="0"/>
+        </w:rPr>
+        <w:t xml:space="preserve">In this game, the only way for Brachiosaurs and Allosaurs to die is when they fail to find any food supply, consequently become unconscious and then die after a fixed number of turns of unconsciousness (as compared to Stegosaurs, which could die due to hunger, or being attacked by Allosaurs or a Player with the laser gun). Having said that, Brachiosaur will turn into a corpse after 15 turns of unconsciousness while Allosaur needs 20 turns. We are also aware that eating a Brachiosaur corpse will fill up the Allosuar’s food level to its maximum, while eating an Allosaur corpse will increase its food level by 50 only. Due to this, we should remain Brachiosaur corpse for a shorter number of turns. This is to prevent an Allosaur from always choosing to eat Brachiosaur corpses, as compared to Allosaur corpses, leading Allosaur corpses to be less useful (not bringing positive effect) in the game. So, with this proposed number of turns, we are able to ensure that the system is well-maintained. </w:t>
+      </w:r>
+    </w:p>
+    <w:p>
+      <w:pPr>
+        <w:spacing w:after="240" w:before="240" w:lineRule="auto"/>
+        <w:jc w:val="both"/>
+        <w:rPr>
+          <w:sz w:val="24"/>
+          <w:szCs w:val="24"/>
+          <w:highlight w:val="yellow"/>
+        </w:rPr>
+      </w:pPr>
+      <w:r>
+        <w:rPr>
+          <w:sz w:val="24"/>
+          <w:szCs w:val="24"/>
+          <w:rtl w:val="0"/>
+        </w:rPr>
+        <w:t xml:space="preserve">However, it’s also important that neither corpses of the three dinosaurs are left for too short periods of time. As corpses are one of the food supplies to Allosaurs which are carnivores, this provides more (but not overly excessive) opportunities for Allosaurs to eat, leading the chances of them being unconscious (which will possibly lead to extinction) to be greatly reduced.</w:t>
+      </w:r>
+      <w:r>
+        <w:rPr>
+          <w:rtl w:val="0"/>
+        </w:rPr>
+      </w:r>
+    </w:p>
+    <w:p>
+      <w:pPr>
+        <w:keepNext w:val="0"/>
+        <w:keepLines w:val="0"/>
+        <w:widowControl w:val="1"/>
+        <w:pBdr>
+          <w:top w:space="0" w:sz="0" w:val="nil"/>
+          <w:left w:space="0" w:sz="0" w:val="nil"/>
+          <w:bottom w:space="0" w:sz="0" w:val="nil"/>
+          <w:right w:space="0" w:sz="0" w:val="nil"/>
+          <w:between w:space="0" w:sz="0" w:val="nil"/>
+        </w:pBdr>
+        <w:shd w:fill="auto" w:val="clear"/>
+        <w:spacing w:after="240" w:before="240" w:line="276" w:lineRule="auto"/>
+        <w:ind w:left="0" w:right="0" w:firstLine="0"/>
+        <w:jc w:val="both"/>
+        <w:rPr>
+          <w:sz w:val="24"/>
+          <w:szCs w:val="24"/>
+        </w:rPr>
+      </w:pPr>
+      <w:r>
+        <w:rPr>
+          <w:rtl w:val="0"/>
+        </w:rPr>
+      </w:r>
+    </w:p>
+    <w:p>
+      <w:pPr>
+        <w:pStyle w:val="Heading4"/>
+        <w:rPr/>
+      </w:pPr>
+      <w:bookmarkStart w:colFirst="0" w:colLast="0" w:name="_a2dy78cu8bw4" w:id="12"/>
+      <w:bookmarkEnd w:id="12"/>
+      <w:r>
+        <w:rPr>
+          <w:b w:val="1"/>
+          <w:color w:val="000000"/>
+          <w:u w:val="single"/>
+          <w:rtl w:val="0"/>
+        </w:rPr>
+        <w:t xml:space="preserve">Egg &amp; EggType Enum Class </w:t>
+      </w:r>
+      <w:r>
+        <w:rPr>
+          <w:rtl w:val="0"/>
+        </w:rPr>
+      </w:r>
+    </w:p>
+    <w:p>
+      <w:pPr>
+        <w:keepNext w:val="0"/>
+        <w:keepLines w:val="0"/>
+        <w:widowControl w:val="1"/>
+        <w:pBdr>
+          <w:top w:space="0" w:sz="0" w:val="nil"/>
+          <w:left w:space="0" w:sz="0" w:val="nil"/>
+          <w:bottom w:space="0" w:sz="0" w:val="nil"/>
+          <w:right w:space="0" w:sz="0" w:val="nil"/>
+          <w:between w:space="0" w:sz="0" w:val="nil"/>
+        </w:pBdr>
+        <w:shd w:fill="auto" w:val="clear"/>
+        <w:spacing w:after="240" w:before="240" w:line="276" w:lineRule="auto"/>
+        <w:ind w:left="0" w:right="0" w:firstLine="0"/>
+        <w:jc w:val="both"/>
+        <w:rPr>
+          <w:sz w:val="24"/>
+          <w:szCs w:val="24"/>
+        </w:rPr>
+      </w:pPr>
+      <w:r>
+        <w:rPr>
+          <w:sz w:val="24"/>
+          <w:szCs w:val="24"/>
+          <w:rtl w:val="0"/>
+        </w:rPr>
+        <w:t xml:space="preserve">In the Egg class, if it reaches a specific count, then the egg of the respective dinosaur will hatch and turn into a baby dinosaur. An appropriate message will be displayed on the console to inform the player that a dinosaur just hatched at the particular position on the game map. </w:t>
+      </w:r>
+    </w:p>
+    <w:p>
+      <w:pPr>
+        <w:keepNext w:val="0"/>
+        <w:keepLines w:val="0"/>
+        <w:widowControl w:val="1"/>
+        <w:pBdr>
+          <w:top w:space="0" w:sz="0" w:val="nil"/>
+          <w:left w:space="0" w:sz="0" w:val="nil"/>
+          <w:bottom w:space="0" w:sz="0" w:val="nil"/>
+          <w:right w:space="0" w:sz="0" w:val="nil"/>
+          <w:between w:space="0" w:sz="0" w:val="nil"/>
+        </w:pBdr>
+        <w:shd w:fill="auto" w:val="clear"/>
+        <w:spacing w:after="240" w:before="240" w:line="276" w:lineRule="auto"/>
+        <w:ind w:left="0" w:right="0" w:firstLine="0"/>
+        <w:jc w:val="both"/>
+        <w:rPr>
+          <w:sz w:val="24"/>
+          <w:szCs w:val="24"/>
+        </w:rPr>
+      </w:pPr>
+      <w:r>
+        <w:rPr>
+          <w:sz w:val="24"/>
+          <w:szCs w:val="24"/>
+          <w:rtl w:val="0"/>
+        </w:rPr>
         <w:t xml:space="preserve">Since an Egg instance could be either </w:t>
       </w:r>
       <w:r>
@@ -4214,53 +4662,58 @@
         <w:rPr>
           <w:rtl w:val="0"/>
         </w:rPr>
+        <w:t xml:space="preserve">Also, we’ve decided that Stegosaur eggs would hatch after 40 turns, Brachiosaur eggs 30, while Allosaur eggs 50.</w:t>
+      </w:r>
+      <w:r>
+        <w:rPr>
+          <w:rtl w:val="0"/>
+        </w:rPr>
       </w:r>
     </w:p>
     <w:p>
       <w:pPr>
         <w:pStyle w:val="Heading4"/>
+        <w:rPr/>
+      </w:pPr>
+      <w:bookmarkStart w:colFirst="0" w:colLast="0" w:name="_nh2aoxneiyyi" w:id="13"/>
+      <w:bookmarkEnd w:id="13"/>
+      <w:r>
         <w:rPr>
           <w:b w:val="1"/>
           <w:color w:val="000000"/>
           <w:u w:val="single"/>
-        </w:rPr>
-      </w:pPr>
-      <w:bookmarkStart w:colFirst="0" w:colLast="0" w:name="_nh2aoxneiyyi" w:id="9"/>
-      <w:bookmarkEnd w:id="9"/>
-      <w:r>
-        <w:rPr>
-          <w:b w:val="1"/>
-          <w:color w:val="000000"/>
-          <w:u w:val="single"/>
           <w:rtl w:val="0"/>
         </w:rPr>
         <w:t xml:space="preserve">MealKit &amp; MealKitType Enum Class </w:t>
       </w:r>
-    </w:p>
-    <w:p>
-      <w:pPr>
-        <w:rPr/>
-      </w:pPr>
-      <w:r>
-        <w:rPr>
-          <w:rtl w:val="0"/>
-        </w:rPr>
-      </w:r>
-    </w:p>
-    <w:p>
-      <w:pPr>
-        <w:jc w:val="both"/>
-        <w:rPr>
-          <w:sz w:val="24"/>
-          <w:szCs w:val="24"/>
-          <w:highlight w:val="white"/>
-        </w:rPr>
-      </w:pPr>
-      <w:r>
-        <w:rPr>
-          <w:rtl w:val="0"/>
-        </w:rPr>
-        <w:t xml:space="preserve">Since an MealKit instance could be either Vegetarian or Carnivore,enumeration is also used here. An Enum class named EggType is created with:</w:t>
+      <w:r>
+        <w:rPr>
+          <w:rtl w:val="0"/>
+        </w:rPr>
+      </w:r>
+    </w:p>
+    <w:p>
+      <w:pPr>
+        <w:jc w:val="both"/>
+        <w:rPr>
+          <w:sz w:val="24"/>
+          <w:szCs w:val="24"/>
+          <w:highlight w:val="white"/>
+        </w:rPr>
+      </w:pPr>
+      <w:r>
+        <w:rPr>
+          <w:sz w:val="24"/>
+          <w:szCs w:val="24"/>
+          <w:rtl w:val="0"/>
+        </w:rPr>
+        <w:t xml:space="preserve">Since an MealKit instance could be either Vegetarian or Carnivore,enumeration is also used here. An Enum class named EggType is created with</w:t>
+      </w:r>
+      <w:r>
+        <w:rPr>
+          <w:rtl w:val="0"/>
+        </w:rPr>
+        <w:t xml:space="preserve">:</w:t>
       </w:r>
       <w:r>
         <w:rPr>
@@ -4311,25 +4764,9 @@
         <w:rPr>
           <w:sz w:val="24"/>
           <w:szCs w:val="24"/>
-          <w:highlight w:val="white"/>
-          <w:rtl w:val="0"/>
-        </w:rPr>
-        <w:t xml:space="preserve">With that, we can access the </w:t>
-      </w:r>
-      <w:r>
-        <w:rPr>
-          <w:rtl w:val="0"/>
-        </w:rPr>
-        <w:t xml:space="preserve">MealKit</w:t>
-      </w:r>
-      <w:r>
-        <w:rPr>
-          <w:sz w:val="24"/>
-          <w:szCs w:val="24"/>
-          <w:highlight w:val="white"/>
-          <w:rtl w:val="0"/>
-        </w:rPr>
-        <w:t xml:space="preserve"> instance by </w:t>
+          <w:rtl w:val="0"/>
+        </w:rPr>
+        <w:t xml:space="preserve">With that, we can access the MealKit instance by </w:t>
       </w:r>
       <w:r>
         <w:rPr>
@@ -4437,30 +4874,42 @@
     </w:p>
     <w:p>
       <w:pPr>
-        <w:jc w:val="both"/>
-        <w:rPr>
-          <w:b w:val="1"/>
-          <w:sz w:val="24"/>
-          <w:szCs w:val="24"/>
-          <w:highlight w:val="white"/>
-          <w:u w:val="single"/>
-        </w:rPr>
-      </w:pPr>
-      <w:r>
-        <w:rPr>
-          <w:b w:val="1"/>
+        <w:pStyle w:val="Heading3"/>
+        <w:keepNext w:val="1"/>
+        <w:keepLines w:val="1"/>
+        <w:widowControl w:val="1"/>
+        <w:pBdr>
+          <w:top w:space="0" w:sz="0" w:val="nil"/>
+          <w:left w:space="0" w:sz="0" w:val="nil"/>
+          <w:bottom w:space="0" w:sz="0" w:val="nil"/>
+          <w:right w:space="0" w:sz="0" w:val="nil"/>
+          <w:between w:space="0" w:sz="0" w:val="nil"/>
+        </w:pBdr>
+        <w:shd w:fill="auto" w:val="clear"/>
+        <w:spacing w:after="80" w:before="320" w:line="276" w:lineRule="auto"/>
+        <w:ind w:left="0" w:right="0" w:firstLine="0"/>
+        <w:jc w:val="left"/>
+        <w:rPr>
+          <w:b w:val="1"/>
+          <w:color w:val="000000"/>
           <w:sz w:val="28"/>
           <w:szCs w:val="28"/>
           <w:u w:val="single"/>
+        </w:rPr>
+      </w:pPr>
+      <w:bookmarkStart w:colFirst="0" w:colLast="0" w:name="_cks50fw4b6i" w:id="14"/>
+      <w:bookmarkEnd w:id="14"/>
+      <w:r>
+        <w:rPr>
+          <w:b w:val="1"/>
+          <w:color w:val="000000"/>
+          <w:sz w:val="28"/>
+          <w:szCs w:val="28"/>
+          <w:u w:val="single"/>
           <w:rtl w:val="0"/>
         </w:rPr>
         <w:t xml:space="preserve">DinosaurGameMap &amp; DinosaurLocation Class</w:t>
       </w:r>
-      <w:r>
-        <w:rPr>
-          <w:rtl w:val="0"/>
-        </w:rPr>
-      </w:r>
     </w:p>
     <w:p>
       <w:pPr>
@@ -4480,7 +4929,7 @@
           <w:rtl w:val="0"/>
         </w:rPr>
         <w:br w:type="textWrapping"/>
-        <w:t xml:space="preserve">We realized the mistake of using the given gameMap as we might provide our own implementation in the gameMap. Hence, to increase completeness of the game and prevent making any edits that might crash the engine/system, we created new classes named </w:t>
+        <w:t xml:space="preserve">We realized the mistake of using the given gameMap as we might provide our own implementation in the gameMap. Hence, to increase completeness of the game, add extra features (if any), and prevent making any edits that might crash the engine/system, we created new classes named </w:t>
       </w:r>
       <w:r>
         <w:rPr>
@@ -4518,55 +4967,6 @@
           <w:highlight w:val="yellow"/>
         </w:rPr>
       </w:pPr>
-      <w:r>
-        <w:rPr>
-          <w:rtl w:val="0"/>
-        </w:rPr>
-      </w:r>
-    </w:p>
-    <w:p>
-      <w:pPr>
-        <w:rPr>
-          <w:highlight w:val="yellow"/>
-        </w:rPr>
-      </w:pPr>
-      <w:r>
-        <w:rPr>
-          <w:highlight w:val="yellow"/>
-          <w:rtl w:val="0"/>
-        </w:rPr>
-        <w:t xml:space="preserve">kexin:</w:t>
-      </w:r>
-    </w:p>
-    <w:p>
-      <w:pPr>
-        <w:rPr>
-          <w:highlight w:val="yellow"/>
-        </w:rPr>
-      </w:pPr>
-      <w:r>
-        <w:rPr>
-          <w:highlight w:val="yellow"/>
-          <w:rtl w:val="0"/>
-        </w:rPr>
-        <w:t xml:space="preserve">If functionalities exists since assignment 1 then dont have to explain, if exist in asgn1 but not implemented in programme, explain why &amp; explain what we did to achieve tht functionalities. </w:t>
-      </w:r>
-    </w:p>
-    <w:p>
-      <w:pPr>
-        <w:rPr>
-          <w:sz w:val="24"/>
-          <w:szCs w:val="24"/>
-        </w:rPr>
-      </w:pPr>
-      <w:r>
-        <w:rPr>
-          <w:rFonts w:ascii="Arial Unicode MS" w:cs="Arial Unicode MS" w:eastAsia="Arial Unicode MS" w:hAnsi="Arial Unicode MS"/>
-          <w:highlight w:val="yellow"/>
-          <w:rtl w:val="0"/>
-        </w:rPr>
-        <w:t xml:space="preserve">Open closed principle？</w:t>
-      </w:r>
       <w:r>
         <w:rPr>
           <w:rtl w:val="0"/>
@@ -4597,13 +4997,82 @@
       <w:pPr>
         <w:pStyle w:val="Heading3"/>
         <w:rPr>
+          <w:i w:val="1"/>
+          <w:color w:val="000000"/>
+          <w:sz w:val="24"/>
+          <w:szCs w:val="24"/>
+        </w:rPr>
+      </w:pPr>
+      <w:bookmarkStart w:colFirst="0" w:colLast="0" w:name="_nxv1lpsqr6fu" w:id="15"/>
+      <w:bookmarkEnd w:id="15"/>
+      <w:r>
+        <w:rPr>
           <w:b w:val="1"/>
           <w:color w:val="000000"/>
           <w:u w:val="single"/>
-        </w:rPr>
-      </w:pPr>
-      <w:bookmarkStart w:colFirst="0" w:colLast="0" w:name="_nxv1lpsqr6fu" w:id="10"/>
-      <w:bookmarkEnd w:id="10"/>
+          <w:rtl w:val="0"/>
+        </w:rPr>
+        <w:t xml:space="preserve">Action </w:t>
+      </w:r>
+      <w:r>
+        <w:rPr>
+          <w:i w:val="1"/>
+          <w:color w:val="000000"/>
+          <w:sz w:val="24"/>
+          <w:szCs w:val="24"/>
+          <w:rtl w:val="0"/>
+        </w:rPr>
+        <w:t xml:space="preserve">(actions package)</w:t>
+      </w:r>
+    </w:p>
+    <w:p>
+      <w:pPr>
+        <w:keepNext w:val="0"/>
+        <w:keepLines w:val="0"/>
+        <w:widowControl w:val="1"/>
+        <w:pBdr>
+          <w:top w:space="0" w:sz="0" w:val="nil"/>
+          <w:left w:space="0" w:sz="0" w:val="nil"/>
+          <w:bottom w:space="0" w:sz="0" w:val="nil"/>
+          <w:right w:space="0" w:sz="0" w:val="nil"/>
+          <w:between w:space="0" w:sz="0" w:val="nil"/>
+        </w:pBdr>
+        <w:shd w:fill="auto" w:val="clear"/>
+        <w:spacing w:after="0" w:before="0" w:line="276" w:lineRule="auto"/>
+        <w:ind w:left="0" w:right="0" w:firstLine="0"/>
+        <w:jc w:val="both"/>
+        <w:rPr>
+          <w:sz w:val="24"/>
+          <w:szCs w:val="24"/>
+          <w:highlight w:val="white"/>
+        </w:rPr>
+      </w:pPr>
+      <w:r>
+        <w:rPr>
+          <w:sz w:val="24"/>
+          <w:szCs w:val="24"/>
+          <w:highlight w:val="white"/>
+          <w:rtl w:val="0"/>
+        </w:rPr>
+        <w:t xml:space="preserve">All classes in this package inherits the Action class.</w:t>
+      </w:r>
+      <w:r>
+        <w:rPr>
+          <w:rtl w:val="0"/>
+        </w:rPr>
+      </w:r>
+    </w:p>
+    <w:p>
+      <w:pPr>
+        <w:pStyle w:val="Heading4"/>
+        <w:rPr>
+          <w:sz w:val="24"/>
+          <w:szCs w:val="24"/>
+          <w:highlight w:val="white"/>
+        </w:rPr>
+      </w:pPr>
+      <w:bookmarkStart w:colFirst="0" w:colLast="0" w:name="_zefzk65t8hxw" w:id="16"/>
+      <w:bookmarkEnd w:id="16"/>
       <w:r>
         <w:rPr>
           <w:b w:val="1"/>
@@ -4611,17 +5080,814 @@
           <w:u w:val="single"/>
           <w:rtl w:val="0"/>
         </w:rPr>
-        <w:t xml:space="preserve">Action </w:t>
-      </w:r>
-      <w:r>
-        <w:rPr>
+        <w:t xml:space="preserve">AttackAction class</w:t>
+      </w:r>
+      <w:r>
+        <w:rPr>
+          <w:rtl w:val="0"/>
+        </w:rPr>
+      </w:r>
+    </w:p>
+    <w:p>
+      <w:pPr>
+        <w:keepNext w:val="0"/>
+        <w:keepLines w:val="0"/>
+        <w:widowControl w:val="1"/>
+        <w:pBdr>
+          <w:top w:space="0" w:sz="0" w:val="nil"/>
+          <w:left w:space="0" w:sz="0" w:val="nil"/>
+          <w:bottom w:space="0" w:sz="0" w:val="nil"/>
+          <w:right w:space="0" w:sz="0" w:val="nil"/>
+          <w:between w:space="0" w:sz="0" w:val="nil"/>
+        </w:pBdr>
+        <w:shd w:fill="auto" w:val="clear"/>
+        <w:spacing w:after="0" w:before="0" w:line="276" w:lineRule="auto"/>
+        <w:ind w:left="0" w:right="0" w:firstLine="0"/>
+        <w:jc w:val="both"/>
+        <w:rPr>
+          <w:sz w:val="24"/>
+          <w:szCs w:val="24"/>
+          <w:highlight w:val="white"/>
+        </w:rPr>
+      </w:pPr>
+      <w:r>
+        <w:rPr>
+          <w:sz w:val="24"/>
+          <w:szCs w:val="24"/>
+          <w:highlight w:val="white"/>
+          <w:rtl w:val="0"/>
+        </w:rPr>
+        <w:t xml:space="preserve">AttackAction is created to handle situations where an Actor attacks another Actor; execute() method is overridden to have its own implementations. If an actor successfully attacks the dinosaur and the dinosaur’s hit points reach less than/equal to 0, the dinosaur will die and turn into a corpse. Therefore, to increase code reusability, a call will be made to </w:t>
+      </w:r>
+      <w:hyperlink w:anchor="_f1yqerxz8txx">
+        <w:r>
+          <w:rPr>
+            <w:color w:val="1155cc"/>
+            <w:sz w:val="24"/>
+            <w:szCs w:val="24"/>
+            <w:highlight w:val="white"/>
+            <w:u w:val="single"/>
+            <w:rtl w:val="0"/>
+          </w:rPr>
+          <w:t xml:space="preserve">DieAction</w:t>
+        </w:r>
+      </w:hyperlink>
+      <w:r>
+        <w:rPr>
+          <w:sz w:val="24"/>
+          <w:szCs w:val="24"/>
+          <w:highlight w:val="white"/>
+          <w:rtl w:val="0"/>
+        </w:rPr>
+        <w:t xml:space="preserve">.execute() </w:t>
+      </w:r>
+      <w:r>
+        <w:rPr>
+          <w:sz w:val="24"/>
+          <w:szCs w:val="24"/>
+          <w:highlight w:val="white"/>
+          <w:rtl w:val="0"/>
+        </w:rPr>
+        <w:t xml:space="preserve">method to process the required changes. We’ve also added a line of code to heal the actor by the amount of damage done to the attacked target, to cater for the requirement of ‘Allosaur increasing their food level by 20, each time it attacks a Stegosaur’. Moreover, by overriding the menuDescription() method, messages will be displayed on the console, informing the player which dinosaur he/she killed. </w:t>
+      </w:r>
+    </w:p>
+    <w:p>
+      <w:pPr>
+        <w:keepNext w:val="0"/>
+        <w:keepLines w:val="0"/>
+        <w:widowControl w:val="1"/>
+        <w:pBdr>
+          <w:top w:space="0" w:sz="0" w:val="nil"/>
+          <w:left w:space="0" w:sz="0" w:val="nil"/>
+          <w:bottom w:space="0" w:sz="0" w:val="nil"/>
+          <w:right w:space="0" w:sz="0" w:val="nil"/>
+          <w:between w:space="0" w:sz="0" w:val="nil"/>
+        </w:pBdr>
+        <w:shd w:fill="auto" w:val="clear"/>
+        <w:spacing w:after="0" w:before="0" w:line="276" w:lineRule="auto"/>
+        <w:ind w:left="0" w:right="0" w:firstLine="0"/>
+        <w:jc w:val="both"/>
+        <w:rPr>
+          <w:sz w:val="24"/>
+          <w:szCs w:val="24"/>
+          <w:highlight w:val="white"/>
+        </w:rPr>
+      </w:pPr>
+      <w:r>
+        <w:rPr>
+          <w:rtl w:val="0"/>
+        </w:rPr>
+      </w:r>
+    </w:p>
+    <w:p>
+      <w:pPr>
+        <w:pStyle w:val="Heading4"/>
+        <w:rPr>
+          <w:sz w:val="24"/>
+          <w:szCs w:val="24"/>
+          <w:highlight w:val="white"/>
+        </w:rPr>
+      </w:pPr>
+      <w:bookmarkStart w:colFirst="0" w:colLast="0" w:name="_2dgmptmeglh" w:id="17"/>
+      <w:bookmarkEnd w:id="17"/>
+      <w:r>
+        <w:rPr>
+          <w:b w:val="1"/>
+          <w:color w:val="000000"/>
+          <w:u w:val="single"/>
+          <w:rtl w:val="0"/>
+        </w:rPr>
+        <w:t xml:space="preserve">Breed</w:t>
+      </w:r>
+      <w:r>
+        <w:rPr>
+          <w:b w:val="1"/>
+          <w:color w:val="000000"/>
+          <w:u w:val="single"/>
+          <w:rtl w:val="0"/>
+        </w:rPr>
+        <w:t xml:space="preserve">Action class</w:t>
+      </w:r>
+      <w:r>
+        <w:rPr>
+          <w:rtl w:val="0"/>
+        </w:rPr>
+      </w:r>
+    </w:p>
+    <w:p>
+      <w:pPr>
+        <w:keepNext w:val="0"/>
+        <w:keepLines w:val="0"/>
+        <w:widowControl w:val="1"/>
+        <w:pBdr>
+          <w:top w:space="0" w:sz="0" w:val="nil"/>
+          <w:left w:space="0" w:sz="0" w:val="nil"/>
+          <w:bottom w:space="0" w:sz="0" w:val="nil"/>
+          <w:right w:space="0" w:sz="0" w:val="nil"/>
+          <w:between w:space="0" w:sz="0" w:val="nil"/>
+        </w:pBdr>
+        <w:shd w:fill="auto" w:val="clear"/>
+        <w:spacing w:after="0" w:before="0" w:line="276" w:lineRule="auto"/>
+        <w:ind w:left="0" w:right="0" w:firstLine="0"/>
+        <w:jc w:val="both"/>
+        <w:rPr>
+          <w:sz w:val="24"/>
+          <w:szCs w:val="24"/>
+          <w:highlight w:val="white"/>
+        </w:rPr>
+      </w:pPr>
+      <w:r>
+        <w:rPr>
+          <w:sz w:val="24"/>
+          <w:szCs w:val="24"/>
+          <w:highlight w:val="white"/>
+          <w:rtl w:val="0"/>
+        </w:rPr>
+        <w:t xml:space="preserve">BreedAction is implemented to determine which dinosaur should be the one who is pregnant. Having said that, we again override the execute() method to update the pregnancy count accordingly. This action will be called in each dinosaur’s playTurn() method if the dinosaur is well-fed, not pregnant and found a mating partner near them. Besides, we also overridden the menuDescription() method to display a message stating which dinosaur is getting pregnant.</w:t>
+      </w:r>
+    </w:p>
+    <w:p>
+      <w:pPr>
+        <w:keepNext w:val="0"/>
+        <w:keepLines w:val="0"/>
+        <w:widowControl w:val="1"/>
+        <w:pBdr>
+          <w:top w:space="0" w:sz="0" w:val="nil"/>
+          <w:left w:space="0" w:sz="0" w:val="nil"/>
+          <w:bottom w:space="0" w:sz="0" w:val="nil"/>
+          <w:right w:space="0" w:sz="0" w:val="nil"/>
+          <w:between w:space="0" w:sz="0" w:val="nil"/>
+        </w:pBdr>
+        <w:shd w:fill="auto" w:val="clear"/>
+        <w:spacing w:after="0" w:before="0" w:line="276" w:lineRule="auto"/>
+        <w:ind w:left="0" w:right="0" w:firstLine="0"/>
+        <w:jc w:val="both"/>
+        <w:rPr>
+          <w:sz w:val="24"/>
+          <w:szCs w:val="24"/>
+          <w:highlight w:val="white"/>
+        </w:rPr>
+      </w:pPr>
+      <w:r>
+        <w:rPr>
+          <w:rtl w:val="0"/>
+        </w:rPr>
+      </w:r>
+    </w:p>
+    <w:p>
+      <w:pPr>
+        <w:pStyle w:val="Heading4"/>
+        <w:rPr/>
+      </w:pPr>
+      <w:bookmarkStart w:colFirst="0" w:colLast="0" w:name="_f1yqerxz8txx" w:id="18"/>
+      <w:bookmarkEnd w:id="18"/>
+      <w:r>
+        <w:rPr>
+          <w:b w:val="1"/>
+          <w:color w:val="000000"/>
+          <w:u w:val="single"/>
+          <w:rtl w:val="0"/>
+        </w:rPr>
+        <w:t xml:space="preserve">DieAction class</w:t>
+      </w:r>
+      <w:r>
+        <w:rPr>
+          <w:rtl w:val="0"/>
+        </w:rPr>
+      </w:r>
+    </w:p>
+    <w:p>
+      <w:pPr>
+        <w:keepNext w:val="0"/>
+        <w:keepLines w:val="0"/>
+        <w:widowControl w:val="1"/>
+        <w:pBdr>
+          <w:top w:space="0" w:sz="0" w:val="nil"/>
+          <w:left w:space="0" w:sz="0" w:val="nil"/>
+          <w:bottom w:space="0" w:sz="0" w:val="nil"/>
+          <w:right w:space="0" w:sz="0" w:val="nil"/>
+          <w:between w:space="0" w:sz="0" w:val="nil"/>
+        </w:pBdr>
+        <w:shd w:fill="auto" w:val="clear"/>
+        <w:spacing w:after="0" w:before="0" w:line="276" w:lineRule="auto"/>
+        <w:ind w:left="0" w:right="0" w:firstLine="0"/>
+        <w:jc w:val="both"/>
+        <w:rPr>
+          <w:sz w:val="24"/>
+          <w:szCs w:val="24"/>
+          <w:highlight w:val="white"/>
+        </w:rPr>
+      </w:pPr>
+      <w:r>
+        <w:rPr>
+          <w:sz w:val="24"/>
+          <w:szCs w:val="24"/>
+          <w:highlight w:val="white"/>
+          <w:rtl w:val="0"/>
+        </w:rPr>
+        <w:t xml:space="preserve">DieAction is created to handle cases when a dinosaur’s food level remains as 0(unconscious) for a certain number of turns. This action will be called in each dinosaur’s playTurn() method. Here, we override the execute() method to perform required processing. To illustrate, if a Stegosaur dies from hunger, its display character on the map will be changed from ‘d’ to ‘)’ which indicates a stegosaur’s corpse. Subsequently, this stegosaur will be removed from the game map and its corpse will be added into the list of items on the current location. </w:t>
+      </w:r>
+      <w:r>
+        <w:rPr>
+          <w:rtl w:val="0"/>
+        </w:rPr>
+      </w:r>
+    </w:p>
+    <w:p>
+      <w:pPr>
+        <w:pStyle w:val="Heading4"/>
+        <w:rPr>
+          <w:color w:val="000000"/>
+        </w:rPr>
+      </w:pPr>
+      <w:bookmarkStart w:colFirst="0" w:colLast="0" w:name="_71tnjhqytyfr" w:id="19"/>
+      <w:bookmarkEnd w:id="19"/>
+      <w:r>
+        <w:br w:type="page"/>
+      </w:r>
+      <w:r>
+        <w:rPr>
+          <w:rtl w:val="0"/>
+        </w:rPr>
+      </w:r>
+    </w:p>
+    <w:p>
+      <w:pPr>
+        <w:pStyle w:val="Heading4"/>
+        <w:rPr>
+          <w:sz w:val="24"/>
+          <w:szCs w:val="24"/>
+          <w:highlight w:val="white"/>
+        </w:rPr>
+      </w:pPr>
+      <w:bookmarkStart w:colFirst="0" w:colLast="0" w:name="_jd1hp7y4gub6" w:id="20"/>
+      <w:bookmarkEnd w:id="20"/>
+      <w:r>
+        <w:rPr>
+          <w:b w:val="1"/>
+          <w:color w:val="000000"/>
+          <w:u w:val="single"/>
+          <w:rtl w:val="0"/>
+        </w:rPr>
+        <w:t xml:space="preserve">EatAction class</w:t>
+      </w:r>
+      <w:r>
+        <w:rPr>
+          <w:rtl w:val="0"/>
+        </w:rPr>
+      </w:r>
+    </w:p>
+    <w:p>
+      <w:pPr>
+        <w:keepNext w:val="0"/>
+        <w:keepLines w:val="0"/>
+        <w:widowControl w:val="1"/>
+        <w:pBdr>
+          <w:top w:space="0" w:sz="0" w:val="nil"/>
+          <w:left w:space="0" w:sz="0" w:val="nil"/>
+          <w:bottom w:space="0" w:sz="0" w:val="nil"/>
+          <w:right w:space="0" w:sz="0" w:val="nil"/>
+          <w:between w:space="0" w:sz="0" w:val="nil"/>
+        </w:pBdr>
+        <w:shd w:fill="auto" w:val="clear"/>
+        <w:spacing w:after="0" w:before="0" w:line="276" w:lineRule="auto"/>
+        <w:ind w:left="0" w:right="0" w:firstLine="0"/>
+        <w:jc w:val="both"/>
+        <w:rPr>
+          <w:sz w:val="24"/>
+          <w:szCs w:val="24"/>
+          <w:highlight w:val="white"/>
+        </w:rPr>
+      </w:pPr>
+      <w:r>
+        <w:rPr>
+          <w:sz w:val="24"/>
+          <w:szCs w:val="24"/>
+          <w:highlight w:val="white"/>
+          <w:rtl w:val="0"/>
+        </w:rPr>
+        <w:t xml:space="preserve">EatAction has 2 constructors. This is because a dinosaur is able to eat by searching for a food source on its own in the game map or being fed by a player. Different constructors will be used to tackle situations mentioned: the constructor that takes in a List of Items indicate that the dinosaur eats by searching for food on its own; the constructor that takes only an Item, indicates that it’ll be fed by the Player. This eat action will be called in each dinosaur’s playTurn() method if they found a food source near them, or in the FeedAction class when Player decides to feed it. Once again, we overridden the execute() method to perform different eating actions. Since eating different items will increase the hit points differently, if-else checking is implemented here. By doing so, we can handle different cases nicely and display appropriate messages accordingly. For example, if a stegosaur ate from bushes or fruits on the ground, its hit points would increase by 10. The item eaten will then be removed from the game map and a message: “</w:t>
+      </w:r>
+      <w:r>
+        <w:rPr>
+          <w:b w:val="1"/>
+          <w:sz w:val="24"/>
+          <w:szCs w:val="24"/>
+          <w:highlight w:val="white"/>
+          <w:rtl w:val="0"/>
+        </w:rPr>
+        <w:t xml:space="preserve">StegosaurX ate a fruit on the bush or a fruit laying on ground under a tree.</w:t>
+      </w:r>
+      <w:r>
+        <w:rPr>
+          <w:sz w:val="24"/>
+          <w:szCs w:val="24"/>
+          <w:highlight w:val="white"/>
+          <w:rtl w:val="0"/>
+        </w:rPr>
+        <w:t xml:space="preserve">” will be displayed to inform the player. However for cases where the dinosaur is fed by Player, the fed item will be removed from the Player’s inventory, but this is handled in the FeedAction class.</w:t>
+      </w:r>
+    </w:p>
+    <w:p>
+      <w:pPr>
+        <w:keepNext w:val="0"/>
+        <w:keepLines w:val="0"/>
+        <w:widowControl w:val="1"/>
+        <w:pBdr>
+          <w:top w:space="0" w:sz="0" w:val="nil"/>
+          <w:left w:space="0" w:sz="0" w:val="nil"/>
+          <w:bottom w:space="0" w:sz="0" w:val="nil"/>
+          <w:right w:space="0" w:sz="0" w:val="nil"/>
+          <w:between w:space="0" w:sz="0" w:val="nil"/>
+        </w:pBdr>
+        <w:shd w:fill="auto" w:val="clear"/>
+        <w:spacing w:after="0" w:before="0" w:line="276" w:lineRule="auto"/>
+        <w:ind w:left="0" w:right="0" w:firstLine="0"/>
+        <w:jc w:val="both"/>
+        <w:rPr>
+          <w:sz w:val="24"/>
+          <w:szCs w:val="24"/>
+          <w:highlight w:val="white"/>
+        </w:rPr>
+      </w:pPr>
+      <w:r>
+        <w:rPr>
+          <w:rtl w:val="0"/>
+        </w:rPr>
+      </w:r>
+    </w:p>
+    <w:p>
+      <w:pPr>
+        <w:pStyle w:val="Heading4"/>
+        <w:rPr>
+          <w:b w:val="1"/>
+          <w:color w:val="000000"/>
+          <w:u w:val="single"/>
+        </w:rPr>
+      </w:pPr>
+      <w:bookmarkStart w:colFirst="0" w:colLast="0" w:name="_mgglvvki84ks" w:id="21"/>
+      <w:bookmarkEnd w:id="21"/>
+      <w:r>
+        <w:rPr>
+          <w:b w:val="1"/>
+          <w:color w:val="000000"/>
+          <w:u w:val="single"/>
+          <w:rtl w:val="0"/>
+        </w:rPr>
+        <w:t xml:space="preserve">FeedAction class</w:t>
+      </w:r>
+    </w:p>
+    <w:p>
+      <w:pPr>
+        <w:jc w:val="both"/>
+        <w:rPr>
+          <w:sz w:val="24"/>
+          <w:szCs w:val="24"/>
+        </w:rPr>
+      </w:pPr>
+      <w:r>
+        <w:rPr>
+          <w:sz w:val="24"/>
+          <w:szCs w:val="24"/>
+          <w:rtl w:val="0"/>
+        </w:rPr>
+        <w:t xml:space="preserve">This class is used by the Player instance, to handle its feeding action and also the fed dinosaur’s eating action (a call to EatAction). FeedAction’s constructor accepts an Actor instance, which is the to be fed dinosaur, as input. The execution of this action would first display what the Player has in his/her inventory, then prompt a user input to indicate which food item the Player would like to feed. After that, it will check if the item is suitable to be fed to the dinosaur, eg herbivore dinosaurs can only eat fruits and vegetarian meal kit, and if it is, this action will remove that item from the Player’s inventory, and call an EatAction for the dinosaur, with the food item as input parameter. After a successful feed, a message saying the Player fed which dinosaur, along with the output from the EatAction, would be displayed.</w:t>
+      </w:r>
+    </w:p>
+    <w:p>
+      <w:pPr>
+        <w:jc w:val="both"/>
+        <w:rPr>
+          <w:sz w:val="24"/>
+          <w:szCs w:val="24"/>
+        </w:rPr>
+      </w:pPr>
+      <w:r>
+        <w:rPr>
+          <w:sz w:val="24"/>
+          <w:szCs w:val="24"/>
+          <w:rtl w:val="0"/>
+        </w:rPr>
+        <w:t xml:space="preserve">In addition, we’ve used a </w:t>
+      </w:r>
+      <w:r>
+        <w:rPr>
+          <w:b w:val="1"/>
+          <w:sz w:val="24"/>
+          <w:szCs w:val="24"/>
+          <w:rtl w:val="0"/>
+        </w:rPr>
+        <w:t xml:space="preserve">do..while </w:t>
+      </w:r>
+      <w:r>
+        <w:rPr>
+          <w:sz w:val="24"/>
+          <w:szCs w:val="24"/>
+          <w:rtl w:val="0"/>
+        </w:rPr>
+        <w:t xml:space="preserve">loop, and a </w:t>
+      </w:r>
+      <w:r>
+        <w:rPr>
+          <w:b w:val="1"/>
+          <w:sz w:val="24"/>
+          <w:szCs w:val="24"/>
+          <w:rtl w:val="0"/>
+        </w:rPr>
+        <w:t xml:space="preserve">try..catch</w:t>
+      </w:r>
+      <w:r>
+        <w:rPr>
+          <w:sz w:val="24"/>
+          <w:szCs w:val="24"/>
+          <w:rtl w:val="0"/>
+        </w:rPr>
+        <w:t xml:space="preserve"> block in this class, so that exceptions that are thrown when there is invalid input, would be caught and not make the game crash, instead make the game keep on running until the user enters a suitable input.</w:t>
+      </w:r>
+    </w:p>
+    <w:p>
+      <w:pPr>
+        <w:rPr>
+          <w:sz w:val="24"/>
+          <w:szCs w:val="24"/>
+        </w:rPr>
+      </w:pPr>
+      <w:r>
+        <w:rPr>
+          <w:rtl w:val="0"/>
+        </w:rPr>
+      </w:r>
+    </w:p>
+    <w:p>
+      <w:pPr>
+        <w:pStyle w:val="Heading4"/>
+        <w:rPr>
+          <w:b w:val="1"/>
+          <w:color w:val="000000"/>
+          <w:u w:val="single"/>
+        </w:rPr>
+      </w:pPr>
+      <w:bookmarkStart w:colFirst="0" w:colLast="0" w:name="_fkoyktch3ru" w:id="22"/>
+      <w:bookmarkEnd w:id="22"/>
+      <w:r>
+        <w:rPr>
+          <w:b w:val="1"/>
+          <w:color w:val="000000"/>
+          <w:u w:val="single"/>
+          <w:rtl w:val="0"/>
+        </w:rPr>
+        <w:t xml:space="preserve">LayEggAction class</w:t>
+      </w:r>
+    </w:p>
+    <w:p>
+      <w:pPr>
+        <w:jc w:val="both"/>
+        <w:rPr>
+          <w:b w:val="1"/>
+          <w:color w:val="000000"/>
+          <w:u w:val="single"/>
+        </w:rPr>
+      </w:pPr>
+      <w:r>
+        <w:rPr>
+          <w:sz w:val="24"/>
+          <w:szCs w:val="24"/>
+          <w:rtl w:val="0"/>
+        </w:rPr>
+        <w:t xml:space="preserve">An action class for a dinosaur to lay eggs. This class would look at the dinosaur’s type (via its display character), and determine which egg to be laid in that dinosaur’s location. The way to differentiate the type of dinosaur egg is explained </w:t>
+      </w:r>
+      <w:hyperlink w:anchor="_a2dy78cu8bw4">
+        <w:r>
+          <w:rPr>
+            <w:color w:val="1155cc"/>
+            <w:sz w:val="24"/>
+            <w:szCs w:val="24"/>
+            <w:u w:val="single"/>
+            <w:rtl w:val="0"/>
+          </w:rPr>
+          <w:t xml:space="preserve">here</w:t>
+        </w:r>
+      </w:hyperlink>
+      <w:r>
+        <w:rPr>
+          <w:sz w:val="24"/>
+          <w:szCs w:val="24"/>
+          <w:rtl w:val="0"/>
+        </w:rPr>
+        <w:t xml:space="preserve">, using Eums. This class would also set the dinosaur’s pregnancy status to be false, and its pregnant count back to 0, after laying an egg. Lastly, a message of the dinosaur name and the location of the egg laid is displayed in the output.</w:t>
+      </w:r>
+      <w:r>
+        <w:rPr>
+          <w:rtl w:val="0"/>
+        </w:rPr>
+      </w:r>
+    </w:p>
+    <w:p>
+      <w:pPr>
+        <w:pStyle w:val="Heading4"/>
+        <w:rPr>
+          <w:sz w:val="24"/>
+          <w:szCs w:val="24"/>
+        </w:rPr>
+      </w:pPr>
+      <w:bookmarkStart w:colFirst="0" w:colLast="0" w:name="_1graegqt8kky" w:id="23"/>
+      <w:bookmarkEnd w:id="23"/>
+      <w:r>
+        <w:rPr>
+          <w:b w:val="1"/>
+          <w:color w:val="000000"/>
+          <w:u w:val="single"/>
+          <w:rtl w:val="0"/>
+        </w:rPr>
+        <w:t xml:space="preserve">PurchaseAction class</w:t>
+      </w:r>
+      <w:r>
+        <w:rPr>
+          <w:rtl w:val="0"/>
+        </w:rPr>
+      </w:r>
+    </w:p>
+    <w:p>
+      <w:pPr>
+        <w:jc w:val="both"/>
+        <w:rPr>
+          <w:sz w:val="24"/>
+          <w:szCs w:val="24"/>
+        </w:rPr>
+      </w:pPr>
+      <w:r>
+        <w:rPr>
+          <w:sz w:val="24"/>
+          <w:szCs w:val="24"/>
+          <w:rtl w:val="0"/>
+        </w:rPr>
+        <w:t xml:space="preserve">PurchaseAction is called when the Player wants to buy items from a vending machine, whenever the Player is adjacent to a vending machine. When executed, firstly the Player’s eco points would be shown, followed by the vending machine menu. Then, upon the user entering its option on which item he wishes to purchase, if the player has enough eco points to purchase the item, its eco points would be deducted that item’s price amount, and a new instance of that item would be added to the Player’s inventory. Again at last, the display would output a message indicating what item the Player purchased (if any).</w:t>
+      </w:r>
+    </w:p>
+    <w:p>
+      <w:pPr>
+        <w:jc w:val="both"/>
+        <w:rPr>
+          <w:sz w:val="24"/>
+          <w:szCs w:val="24"/>
+        </w:rPr>
+      </w:pPr>
+      <w:r>
+        <w:rPr>
+          <w:sz w:val="24"/>
+          <w:szCs w:val="24"/>
+          <w:rtl w:val="0"/>
+        </w:rPr>
+        <w:t xml:space="preserve">Similar to FeedAction, we’ve used do..while, try..catch here as well to catch exceptions and keep the game running.</w:t>
+      </w:r>
+    </w:p>
+    <w:p>
+      <w:pPr>
+        <w:jc w:val="both"/>
+        <w:rPr>
+          <w:sz w:val="24"/>
+          <w:szCs w:val="24"/>
+        </w:rPr>
+      </w:pPr>
+      <w:r>
+        <w:rPr>
+          <w:rtl w:val="0"/>
+        </w:rPr>
+      </w:r>
+    </w:p>
+    <w:p>
+      <w:pPr>
+        <w:pStyle w:val="Heading4"/>
+        <w:rPr>
+          <w:sz w:val="24"/>
+          <w:szCs w:val="24"/>
+        </w:rPr>
+      </w:pPr>
+      <w:bookmarkStart w:colFirst="0" w:colLast="0" w:name="_jxqrogorrq2t" w:id="24"/>
+      <w:bookmarkEnd w:id="24"/>
+      <w:r>
+        <w:rPr>
+          <w:b w:val="1"/>
+          <w:color w:val="000000"/>
+          <w:u w:val="single"/>
+          <w:rtl w:val="0"/>
+        </w:rPr>
+        <w:t xml:space="preserve">SearchFruitAction class</w:t>
+      </w:r>
+      <w:r>
+        <w:rPr>
+          <w:rtl w:val="0"/>
+        </w:rPr>
+      </w:r>
+    </w:p>
+    <w:p>
+      <w:pPr>
+        <w:jc w:val="both"/>
+        <w:rPr>
+          <w:sz w:val="24"/>
+          <w:szCs w:val="24"/>
+        </w:rPr>
+      </w:pPr>
+      <w:r>
+        <w:rPr>
+          <w:sz w:val="24"/>
+          <w:szCs w:val="24"/>
+          <w:rtl w:val="0"/>
+        </w:rPr>
+        <w:t xml:space="preserve">SearchFruitAction handles the action of Player searching and picking fruit on a bush/tree in the same square. Each time this action is called a String input parameter is required to the constructor, indicating which plant type (a bush or a tree) is being searched for fruit. Searching for fruit has a 60% chance of failing. An output message of whether the Player successfully searched and picked the fruit is displayed after each execution. </w:t>
+      </w:r>
+    </w:p>
+    <w:p>
+      <w:pPr>
+        <w:rPr>
+          <w:sz w:val="24"/>
+          <w:szCs w:val="24"/>
+        </w:rPr>
+      </w:pPr>
+      <w:r>
+        <w:rPr>
+          <w:rtl w:val="0"/>
+        </w:rPr>
+      </w:r>
+    </w:p>
+    <w:p>
+      <w:pPr>
+        <w:rPr>
+          <w:sz w:val="24"/>
+          <w:szCs w:val="24"/>
+        </w:rPr>
+      </w:pPr>
+      <w:r>
+        <w:rPr>
+          <w:rtl w:val="0"/>
+        </w:rPr>
+      </w:r>
+    </w:p>
+    <w:p>
+      <w:pPr>
+        <w:rPr>
+          <w:sz w:val="24"/>
+          <w:szCs w:val="24"/>
+        </w:rPr>
+      </w:pPr>
+      <w:r>
+        <w:pict>
+          <v:rect style="width:0.0pt;height:1.5pt" o:hr="t" o:hrstd="t" o:hralign="center" fillcolor="#A0A0A0" stroked="f"/>
+        </w:pict>
+      </w:r>
+      <w:r>
+        <w:rPr>
+          <w:rtl w:val="0"/>
+        </w:rPr>
+      </w:r>
+    </w:p>
+    <w:p>
+      <w:pPr>
+        <w:pStyle w:val="Heading4"/>
+        <w:keepNext w:val="1"/>
+        <w:keepLines w:val="1"/>
+        <w:widowControl w:val="1"/>
+        <w:pBdr>
+          <w:top w:space="0" w:sz="0" w:val="nil"/>
+          <w:left w:space="0" w:sz="0" w:val="nil"/>
+          <w:bottom w:space="0" w:sz="0" w:val="nil"/>
+          <w:right w:space="0" w:sz="0" w:val="nil"/>
+          <w:between w:space="0" w:sz="0" w:val="nil"/>
+        </w:pBdr>
+        <w:shd w:fill="auto" w:val="clear"/>
+        <w:spacing w:after="80" w:before="280" w:line="276" w:lineRule="auto"/>
+        <w:ind w:left="0" w:right="0" w:firstLine="0"/>
+        <w:jc w:val="left"/>
+        <w:rPr>
+          <w:b w:val="1"/>
+          <w:color w:val="000000"/>
+          <w:sz w:val="24"/>
+          <w:szCs w:val="24"/>
+          <w:u w:val="single"/>
+        </w:rPr>
+      </w:pPr>
+      <w:bookmarkStart w:colFirst="0" w:colLast="0" w:name="_4tz55md6u6lu" w:id="25"/>
+      <w:bookmarkEnd w:id="25"/>
+      <w:r>
+        <w:rPr>
+          <w:color w:val="000000"/>
+          <w:sz w:val="28"/>
+          <w:szCs w:val="28"/>
+          <w:rtl w:val="0"/>
+        </w:rPr>
+        <w:t xml:space="preserve">Vending Machine class </w:t>
+      </w:r>
+      <w:r>
+        <w:rPr>
+          <w:b w:val="0"/>
           <w:i w:val="1"/>
           <w:color w:val="000000"/>
-          <w:sz w:val="24"/>
-          <w:szCs w:val="24"/>
-          <w:rtl w:val="0"/>
-        </w:rPr>
-        <w:t xml:space="preserve">(actions package)</w:t>
+          <w:u w:val="none"/>
+          <w:rtl w:val="0"/>
+        </w:rPr>
+        <w:t xml:space="preserve">(game package)</w:t>
+      </w:r>
+      <w:r>
+        <w:rPr>
+          <w:rtl w:val="0"/>
+        </w:rPr>
+      </w:r>
+    </w:p>
+    <w:p>
+      <w:pPr>
+        <w:rPr>
+          <w:sz w:val="24"/>
+          <w:szCs w:val="24"/>
+        </w:rPr>
+      </w:pPr>
+      <w:r>
+        <w:rPr>
+          <w:sz w:val="24"/>
+          <w:szCs w:val="24"/>
+          <w:rtl w:val="0"/>
+        </w:rPr>
+        <w:t xml:space="preserve">A vending machine instance is placed on the map in</w:t>
+      </w:r>
+      <w:r>
+        <w:rPr>
+          <w:sz w:val="24"/>
+          <w:szCs w:val="24"/>
+          <w:rtl w:val="0"/>
+        </w:rPr>
+        <w:t xml:space="preserve"> (12,5). It extends the Item class, but is not portable. Its display character is ’$’.</w:t>
+      </w:r>
+    </w:p>
+    <w:p>
+      <w:pPr>
+        <w:rPr/>
+      </w:pPr>
+      <w:r>
+        <w:rPr>
+          <w:rtl w:val="0"/>
+        </w:rPr>
+      </w:r>
+    </w:p>
+    <w:p>
+      <w:pPr>
+        <w:rPr/>
+      </w:pPr>
+      <w:r>
+        <w:rPr>
+          <w:rtl w:val="0"/>
+        </w:rPr>
+      </w:r>
+    </w:p>
+    <w:p>
+      <w:pPr>
+        <w:rPr>
+          <w:sz w:val="24"/>
+          <w:szCs w:val="24"/>
+        </w:rPr>
+      </w:pPr>
+      <w:r>
+        <w:pict>
+          <v:rect style="width:0.0pt;height:1.5pt" o:hr="t" o:hrstd="t" o:hralign="center" fillcolor="#A0A0A0" stroked="f"/>
+        </w:pict>
       </w:r>
       <w:r>
         <w:rPr>
@@ -4632,313 +5898,80 @@
     <w:p>
       <w:pPr>
         <w:pStyle w:val="Heading4"/>
-        <w:rPr>
-          <w:b w:val="1"/>
+        <w:keepNext w:val="1"/>
+        <w:keepLines w:val="1"/>
+        <w:widowControl w:val="1"/>
+        <w:pBdr>
+          <w:top w:space="0" w:sz="0" w:val="nil"/>
+          <w:left w:space="0" w:sz="0" w:val="nil"/>
+          <w:bottom w:space="0" w:sz="0" w:val="nil"/>
+          <w:right w:space="0" w:sz="0" w:val="nil"/>
+          <w:between w:space="0" w:sz="0" w:val="nil"/>
+        </w:pBdr>
+        <w:shd w:fill="auto" w:val="clear"/>
+        <w:spacing w:after="80" w:before="280" w:line="276" w:lineRule="auto"/>
+        <w:ind w:left="0" w:right="0" w:firstLine="0"/>
+        <w:jc w:val="left"/>
+        <w:rPr>
           <w:color w:val="000000"/>
-          <w:u w:val="single"/>
-        </w:rPr>
-      </w:pPr>
-      <w:bookmarkStart w:colFirst="0" w:colLast="0" w:name="_zefzk65t8hxw" w:id="11"/>
-      <w:bookmarkEnd w:id="11"/>
-      <w:r>
-        <w:rPr>
-          <w:b w:val="1"/>
+        </w:rPr>
+      </w:pPr>
+      <w:bookmarkStart w:colFirst="0" w:colLast="0" w:name="_xl5rcvxokqno" w:id="26"/>
+      <w:bookmarkEnd w:id="26"/>
+      <w:r>
+        <w:rPr>
           <w:color w:val="000000"/>
-          <w:u w:val="single"/>
-          <w:rtl w:val="0"/>
-        </w:rPr>
-        <w:t xml:space="preserve">AttackAction class</w:t>
-      </w:r>
-    </w:p>
-    <w:p>
-      <w:pPr>
-        <w:rPr/>
-      </w:pPr>
-      <w:r>
-        <w:rPr>
-          <w:rtl w:val="0"/>
-        </w:rPr>
-      </w:r>
-    </w:p>
-    <w:p>
-      <w:pPr>
-        <w:jc w:val="both"/>
-        <w:rPr/>
-      </w:pPr>
-      <w:r>
-        <w:rPr>
-          <w:rtl w:val="0"/>
-        </w:rPr>
-        <w:t xml:space="preserve">AttackAction, which is inherited from the Action class, is created to handle situations where an Actor attacks another Actor; execute() method is overridden to have its own implementations. If an actor successfully attacks the dinosaur and the dinosaur’s hit points reach less than/equal to 0, the dinosaur will die and turn into a corpse. Therefore, to increase code reusability, a call will be made to DieAction.execute() method to process the required changes. We’ve also added a line of code to heal the actor by the amount of damage done to the attacked target, to cater for the requirement of ‘Allosaur increasing their food level by 20, each time it attacks a Stegosaur’. Moreover, by overriding the menuDescription() method, messages will be displayed on the console, informing the player which dinosaur he/she killed. </w:t>
-      </w:r>
-      <w:r>
-        <w:rPr>
-          <w:rtl w:val="0"/>
-        </w:rPr>
-      </w:r>
-    </w:p>
-    <w:p>
-      <w:pPr>
-        <w:pStyle w:val="Heading4"/>
-        <w:rPr>
-          <w:b w:val="1"/>
+          <w:sz w:val="28"/>
+          <w:szCs w:val="28"/>
+          <w:rtl w:val="0"/>
+        </w:rPr>
+        <w:t xml:space="preserve">Laser Gun class </w:t>
+      </w:r>
+      <w:r>
+        <w:rPr>
+          <w:b w:val="0"/>
+          <w:i w:val="1"/>
           <w:color w:val="000000"/>
-          <w:u w:val="single"/>
-        </w:rPr>
-      </w:pPr>
-      <w:bookmarkStart w:colFirst="0" w:colLast="0" w:name="_2dgmptmeglh" w:id="12"/>
-      <w:bookmarkEnd w:id="12"/>
-      <w:r>
-        <w:rPr>
-          <w:b w:val="1"/>
-          <w:color w:val="000000"/>
-          <w:u w:val="single"/>
-          <w:rtl w:val="0"/>
-        </w:rPr>
-        <w:t xml:space="preserve">Breed</w:t>
-      </w:r>
-      <w:r>
-        <w:rPr>
-          <w:b w:val="1"/>
-          <w:color w:val="000000"/>
-          <w:u w:val="single"/>
-          <w:rtl w:val="0"/>
-        </w:rPr>
-        <w:t xml:space="preserve">Action class</w:t>
-      </w:r>
-    </w:p>
-    <w:p>
-      <w:pPr>
-        <w:rPr/>
-      </w:pPr>
-      <w:r>
-        <w:rPr>
-          <w:rtl w:val="0"/>
-        </w:rPr>
-      </w:r>
-    </w:p>
-    <w:p>
-      <w:pPr>
-        <w:jc w:val="both"/>
-        <w:rPr/>
-      </w:pPr>
-      <w:r>
-        <w:rPr>
-          <w:rtl w:val="0"/>
-        </w:rPr>
-        <w:t xml:space="preserve">BreedAction, which is inherited from the Action class, is implemented to determine which dinosaur should be the one who is pregnant. Having said that, we again override the execute() method to update the pregnancy count accordingly. This action will be called in each dinosaur’s playTurn() method if the dinosaur is well-fed, not pregnant and found a mating partner near them. Besides, we also overridden the menuDescription() method to display a message stating which dinosaur is getting pregnant.</w:t>
-      </w:r>
-      <w:r>
-        <w:rPr>
-          <w:rtl w:val="0"/>
-        </w:rPr>
-      </w:r>
-    </w:p>
-    <w:p>
-      <w:pPr>
-        <w:pStyle w:val="Heading4"/>
-        <w:rPr>
-          <w:b w:val="1"/>
-          <w:color w:val="000000"/>
-          <w:u w:val="single"/>
-        </w:rPr>
-      </w:pPr>
-      <w:bookmarkStart w:colFirst="0" w:colLast="0" w:name="_f1yqerxz8txx" w:id="13"/>
-      <w:bookmarkEnd w:id="13"/>
-      <w:r>
-        <w:rPr>
-          <w:b w:val="1"/>
-          <w:color w:val="000000"/>
-          <w:u w:val="single"/>
-          <w:rtl w:val="0"/>
-        </w:rPr>
-        <w:t xml:space="preserve">DieAction class</w:t>
-      </w:r>
-    </w:p>
-    <w:p>
-      <w:pPr>
-        <w:rPr/>
-      </w:pPr>
-      <w:r>
-        <w:rPr>
-          <w:rtl w:val="0"/>
-        </w:rPr>
-      </w:r>
-    </w:p>
-    <w:p>
-      <w:pPr>
-        <w:jc w:val="both"/>
-        <w:rPr/>
-      </w:pPr>
-      <w:r>
-        <w:rPr>
-          <w:rtl w:val="0"/>
-        </w:rPr>
-        <w:t xml:space="preserve">DieAction, which is inherited from the Action class, is created to handle cases when a dinosaur’s food level remains as 0(unconscious) for a certain number of turns. This action will be called in each dinosaur’s playTurn() method. Here, we override the execute() method to perform required processing. To illustrate, if a Stegosaur dies from hunger, its display character on the map will be changed from ‘d’ to ‘)’ which indicates a stegosaur’s corpse. Subsequently, this stegosaur will be removed from the game map and its corpse will be added into the list of items on the current location. </w:t>
-      </w:r>
-      <w:r>
-        <w:rPr>
-          <w:rtl w:val="0"/>
-        </w:rPr>
-      </w:r>
-    </w:p>
-    <w:p>
-      <w:pPr>
-        <w:pStyle w:val="Heading4"/>
-        <w:rPr>
-          <w:b w:val="1"/>
-          <w:color w:val="000000"/>
-          <w:u w:val="single"/>
-        </w:rPr>
-      </w:pPr>
-      <w:bookmarkStart w:colFirst="0" w:colLast="0" w:name="_n3am764oblgm" w:id="14"/>
-      <w:bookmarkEnd w:id="14"/>
-      <w:r>
-        <w:rPr>
-          <w:b w:val="1"/>
-          <w:color w:val="000000"/>
-          <w:u w:val="single"/>
-          <w:rtl w:val="0"/>
-        </w:rPr>
-        <w:t xml:space="preserve">EatAction class</w:t>
-      </w:r>
-    </w:p>
-    <w:p>
-      <w:pPr>
-        <w:jc w:val="both"/>
-        <w:rPr/>
-      </w:pPr>
-      <w:r>
-        <w:rPr>
-          <w:rtl w:val="0"/>
-        </w:rPr>
-      </w:r>
-    </w:p>
-    <w:p>
-      <w:pPr>
-        <w:jc w:val="both"/>
-        <w:rPr/>
-      </w:pPr>
-      <w:r>
-        <w:rPr>
-          <w:rtl w:val="0"/>
-        </w:rPr>
-        <w:t xml:space="preserve">EatAction, which is inherited from the Action class, has 2 constructors. This is because a dinosaur is able to eat by searching for a food source on its own in the game map or being fed by a player. Different constructors will be used to tackle situations mentioned: the constructor that takes in a List of Items indicate that the dinosaur eats by searching for food on its own; the constructor that takes only an Item, indicates that it’ll be fed by the Player. This eat action will be called in each dinosaur’s playTurn() method if they found a food source near them, or in the FeedAction class when Player decides to feed it. Once again, we overridden the execute() method to perform different eating actions. Since eating different items will increase the hit points differently, if-else checking is implemented here. By doing so, we can handle different cases nicely and display appropriate messages accordingly. For example, if a stegosaur ate from bushes or fruits on the ground, its hit points would increase by 10. The item eaten will then be removed from the game map and a message: </w:t>
-      </w:r>
-      <w:r>
-        <w:rPr>
-          <w:b w:val="1"/>
-          <w:rtl w:val="0"/>
-        </w:rPr>
-        <w:t xml:space="preserve">“StegosaurX ate a fruit on the bush or a fruit laying on ground under a tree.” </w:t>
-      </w:r>
-      <w:r>
-        <w:rPr>
-          <w:rtl w:val="0"/>
-        </w:rPr>
-        <w:t xml:space="preserve">will be displayed to inform the player. However for cases where the dinosaur is fed by Player, the fed item will be removed from the Player’s inventory, but this is handled in the FeedAction class.</w:t>
-      </w:r>
-      <w:r>
-        <w:rPr>
-          <w:rtl w:val="0"/>
-        </w:rPr>
-      </w:r>
-    </w:p>
-    <w:p>
-      <w:pPr>
-        <w:pStyle w:val="Heading4"/>
-        <w:rPr>
-          <w:b w:val="1"/>
-          <w:color w:val="000000"/>
-          <w:u w:val="single"/>
-        </w:rPr>
-      </w:pPr>
-      <w:bookmarkStart w:colFirst="0" w:colLast="0" w:name="_mgglvvki84ks" w:id="15"/>
-      <w:bookmarkEnd w:id="15"/>
-      <w:r>
-        <w:rPr>
-          <w:b w:val="1"/>
-          <w:color w:val="000000"/>
-          <w:u w:val="single"/>
-          <w:rtl w:val="0"/>
-        </w:rPr>
-        <w:t xml:space="preserve">FeedAction class</w:t>
-      </w:r>
-    </w:p>
-    <w:p>
-      <w:pPr>
-        <w:pStyle w:val="Heading4"/>
-        <w:rPr>
-          <w:b w:val="1"/>
-          <w:color w:val="000000"/>
-          <w:u w:val="single"/>
-        </w:rPr>
-      </w:pPr>
-      <w:bookmarkStart w:colFirst="0" w:colLast="0" w:name="_fkoyktch3ru" w:id="16"/>
-      <w:bookmarkEnd w:id="16"/>
-      <w:r>
-        <w:rPr>
-          <w:b w:val="1"/>
-          <w:color w:val="000000"/>
-          <w:u w:val="single"/>
-          <w:rtl w:val="0"/>
-        </w:rPr>
-        <w:t xml:space="preserve">LayEggAction class</w:t>
-      </w:r>
-    </w:p>
-    <w:p>
-      <w:pPr>
-        <w:pStyle w:val="Heading4"/>
-        <w:rPr>
-          <w:b w:val="1"/>
-          <w:color w:val="000000"/>
-          <w:u w:val="single"/>
-        </w:rPr>
-      </w:pPr>
-      <w:bookmarkStart w:colFirst="0" w:colLast="0" w:name="_3gsm5ovte2qi" w:id="17"/>
-      <w:bookmarkEnd w:id="17"/>
-      <w:r>
-        <w:rPr>
-          <w:b w:val="1"/>
-          <w:color w:val="000000"/>
-          <w:u w:val="single"/>
-          <w:rtl w:val="0"/>
-        </w:rPr>
-        <w:t xml:space="preserve">PurchaseAction class</w:t>
-      </w:r>
-    </w:p>
-    <w:p>
-      <w:pPr>
-        <w:pStyle w:val="Heading4"/>
-        <w:rPr/>
-      </w:pPr>
-      <w:bookmarkStart w:colFirst="0" w:colLast="0" w:name="_jxqrogorrq2t" w:id="18"/>
-      <w:bookmarkEnd w:id="18"/>
-      <w:r>
-        <w:rPr>
-          <w:b w:val="1"/>
-          <w:color w:val="000000"/>
-          <w:u w:val="single"/>
-          <w:rtl w:val="0"/>
-        </w:rPr>
-        <w:t xml:space="preserve">SearchFruitAction class</w:t>
-      </w:r>
-      <w:r>
-        <w:rPr>
-          <w:rtl w:val="0"/>
-        </w:rPr>
-      </w:r>
-    </w:p>
-    <w:p>
-      <w:pPr>
-        <w:spacing w:after="240" w:before="240" w:line="240" w:lineRule="auto"/>
-        <w:rPr>
-          <w:color w:val="222222"/>
-          <w:sz w:val="24"/>
-          <w:szCs w:val="24"/>
-          <w:highlight w:val="white"/>
-        </w:rPr>
-      </w:pPr>
+          <w:u w:val="none"/>
+          <w:rtl w:val="0"/>
+        </w:rPr>
+        <w:t xml:space="preserve">(game package)</w:t>
+      </w:r>
+      <w:r>
+        <w:rPr>
+          <w:rtl w:val="0"/>
+        </w:rPr>
+      </w:r>
+    </w:p>
+    <w:p>
+      <w:pPr>
+        <w:keepNext w:val="0"/>
+        <w:keepLines w:val="0"/>
+        <w:widowControl w:val="1"/>
+        <w:pBdr>
+          <w:top w:space="0" w:sz="0" w:val="nil"/>
+          <w:left w:space="0" w:sz="0" w:val="nil"/>
+          <w:bottom w:space="0" w:sz="0" w:val="nil"/>
+          <w:right w:space="0" w:sz="0" w:val="nil"/>
+          <w:between w:space="0" w:sz="0" w:val="nil"/>
+        </w:pBdr>
+        <w:shd w:fill="auto" w:val="clear"/>
+        <w:spacing w:after="0" w:before="0" w:line="276" w:lineRule="auto"/>
+        <w:ind w:left="0" w:right="0" w:firstLine="0"/>
+        <w:jc w:val="left"/>
+        <w:rPr>
+          <w:sz w:val="24"/>
+          <w:szCs w:val="24"/>
+        </w:rPr>
+      </w:pPr>
+      <w:r>
+        <w:rPr>
+          <w:sz w:val="24"/>
+          <w:szCs w:val="24"/>
+          <w:rtl w:val="0"/>
+        </w:rPr>
+        <w:t xml:space="preserve">Extends WeaponItem class. A laser gun deals 70 damage, is portable, and displayed with a ‘~’ character. Used by Player to attack Stegosaurs.</w:t>
+      </w:r>
       <w:r>
         <w:rPr>
           <w:rtl w:val="0"/>
@@ -5602,9 +6635,11 @@
       <w:spacing w:after="80" w:before="280" w:lineRule="auto"/>
     </w:pPr>
     <w:rPr>
+      <w:b w:val="1"/>
       <w:color w:val="666666"/>
       <w:sz w:val="24"/>
       <w:szCs w:val="24"/>
+      <w:u w:val="single"/>
     </w:rPr>
   </w:style>
   <w:style w:type="paragraph" w:styleId="Heading5">

</xml_diff>